<commit_message>
Änderung/Anpassung der Rollenverteilung in den Spezifikationen
</commit_message>
<xml_diff>
--- a/Spezifikation/Spezifikation VHDL.docx
+++ b/Spezifikation/Spezifikation VHDL.docx
@@ -4,7 +4,7 @@
   <w:body>
     <w:p>
       <w:pPr>
-        <w:pStyle w:val="Title"/>
+        <w:pStyle w:val="Titel"/>
         <w:spacing w:after="160"/>
         <w:rPr>
           <w:rFonts w:asciiTheme="minorHAnsi" w:hAnsiTheme="minorHAnsi" w:cstheme="minorHAnsi"/>
@@ -15,7 +15,7 @@
     </w:p>
     <w:p>
       <w:pPr>
-        <w:pStyle w:val="Title"/>
+        <w:pStyle w:val="Titel"/>
         <w:spacing w:after="160"/>
         <w:rPr>
           <w:rFonts w:asciiTheme="minorHAnsi" w:hAnsiTheme="minorHAnsi" w:cstheme="minorHAnsi"/>
@@ -26,7 +26,7 @@
     </w:p>
     <w:p>
       <w:pPr>
-        <w:pStyle w:val="Title"/>
+        <w:pStyle w:val="Titel"/>
         <w:spacing w:after="160"/>
         <w:rPr>
           <w:rFonts w:asciiTheme="minorHAnsi" w:hAnsiTheme="minorHAnsi" w:cstheme="minorHAnsi"/>
@@ -37,7 +37,7 @@
     </w:p>
     <w:p>
       <w:pPr>
-        <w:pStyle w:val="Title"/>
+        <w:pStyle w:val="Titel"/>
         <w:spacing w:after="160"/>
         <w:rPr>
           <w:rFonts w:asciiTheme="minorHAnsi" w:hAnsiTheme="minorHAnsi" w:cstheme="minorHAnsi"/>
@@ -56,7 +56,7 @@
     </w:p>
     <w:p>
       <w:pPr>
-        <w:pStyle w:val="Title"/>
+        <w:pStyle w:val="Titel"/>
         <w:spacing w:after="160"/>
         <w:rPr>
           <w:rFonts w:asciiTheme="minorHAnsi" w:hAnsiTheme="minorHAnsi" w:cstheme="minorHAnsi"/>
@@ -75,7 +75,7 @@
     </w:p>
     <w:p>
       <w:pPr>
-        <w:pStyle w:val="Title"/>
+        <w:pStyle w:val="Titel"/>
         <w:spacing w:after="160"/>
         <w:rPr>
           <w:rFonts w:asciiTheme="minorHAnsi" w:hAnsiTheme="minorHAnsi" w:cstheme="minorHAnsi"/>
@@ -112,7 +112,7 @@
     </w:p>
     <w:p>
       <w:pPr>
-        <w:pStyle w:val="Subtitle"/>
+        <w:pStyle w:val="Untertitel"/>
         <w:rPr>
           <w:rFonts w:cstheme="minorHAnsi"/>
           <w:lang w:val="de-DE"/>
@@ -136,7 +136,7 @@
     </w:p>
     <w:p>
       <w:pPr>
-        <w:pStyle w:val="Subtitle"/>
+        <w:pStyle w:val="Untertitel"/>
         <w:rPr>
           <w:rFonts w:cstheme="minorHAnsi"/>
           <w:lang w:val="de-DE"/>
@@ -153,7 +153,7 @@
     </w:p>
     <w:p>
       <w:pPr>
-        <w:pStyle w:val="Subtitle"/>
+        <w:pStyle w:val="Untertitel"/>
         <w:rPr>
           <w:rFonts w:cstheme="minorHAnsi"/>
           <w:lang w:val="de-DE"/>
@@ -203,6 +203,15 @@
     </w:p>
     <w:sdt>
       <w:sdtPr>
+        <w:rPr>
+          <w:rFonts w:asciiTheme="minorHAnsi" w:eastAsiaTheme="minorHAnsi" w:hAnsiTheme="minorHAnsi" w:cstheme="minorBidi"/>
+          <w:b w:val="0"/>
+          <w:bCs w:val="0"/>
+          <w:color w:val="auto"/>
+          <w:sz w:val="24"/>
+          <w:szCs w:val="24"/>
+          <w:lang w:eastAsia="en-US"/>
+        </w:rPr>
         <w:id w:val="-2055071959"/>
         <w:docPartObj>
           <w:docPartGallery w:val="Table of Contents"/>
@@ -211,18 +220,13 @@
       </w:sdtPr>
       <w:sdtEndPr>
         <w:rPr>
-          <w:rFonts w:asciiTheme="minorHAnsi" w:eastAsiaTheme="minorHAnsi" w:hAnsiTheme="minorHAnsi" w:cstheme="minorBidi"/>
           <w:noProof/>
-          <w:color w:val="auto"/>
-          <w:sz w:val="24"/>
-          <w:szCs w:val="24"/>
-          <w:lang w:eastAsia="en-US"/>
         </w:rPr>
       </w:sdtEndPr>
       <w:sdtContent>
         <w:p>
           <w:pPr>
-            <w:pStyle w:val="TOCHeading"/>
+            <w:pStyle w:val="Inhaltsverzeichnisberschrift"/>
             <w:spacing w:after="160"/>
             <w:rPr>
               <w:rFonts w:asciiTheme="minorHAnsi" w:hAnsiTheme="minorHAnsi"/>
@@ -240,7 +244,7 @@
         </w:p>
         <w:p>
           <w:pPr>
-            <w:pStyle w:val="TOC1"/>
+            <w:pStyle w:val="Verzeichnis1"/>
             <w:tabs>
               <w:tab w:val="right" w:leader="dot" w:pos="9056"/>
             </w:tabs>
@@ -286,7 +290,29 @@
                 <w:color w:val="034990" w:themeColor="hyperlink" w:themeShade="BF"/>
                 <w:u w:val="none"/>
               </w:rPr>
-              <w:t>Aufgabenverteilung</w:t>
+              <w:t>A</w:t>
+            </w:r>
+            <w:r>
+              <w:rPr>
+                <w:rStyle w:val="Hyperlink"/>
+                <w:rFonts w:cstheme="majorHAnsi"/>
+                <w:b w:val="0"/>
+                <w:noProof/>
+                <w:color w:val="034990" w:themeColor="hyperlink" w:themeShade="BF"/>
+                <w:u w:val="none"/>
+              </w:rPr>
+              <w:t>u</w:t>
+            </w:r>
+            <w:r>
+              <w:rPr>
+                <w:rStyle w:val="Hyperlink"/>
+                <w:rFonts w:cstheme="majorHAnsi"/>
+                <w:b w:val="0"/>
+                <w:noProof/>
+                <w:color w:val="034990" w:themeColor="hyperlink" w:themeShade="BF"/>
+                <w:u w:val="none"/>
+              </w:rPr>
+              <w:t>fgabenverteilung</w:t>
             </w:r>
             <w:r>
               <w:rPr>
@@ -354,7 +380,7 @@
         </w:p>
         <w:p>
           <w:pPr>
-            <w:pStyle w:val="TOC1"/>
+            <w:pStyle w:val="Verzeichnis1"/>
             <w:tabs>
               <w:tab w:val="right" w:leader="dot" w:pos="9056"/>
             </w:tabs>
@@ -447,7 +473,7 @@
         </w:p>
         <w:p>
           <w:pPr>
-            <w:pStyle w:val="TOC1"/>
+            <w:pStyle w:val="Verzeichnis1"/>
             <w:tabs>
               <w:tab w:val="right" w:leader="dot" w:pos="9056"/>
             </w:tabs>
@@ -540,7 +566,7 @@
         </w:p>
         <w:p>
           <w:pPr>
-            <w:pStyle w:val="TOC1"/>
+            <w:pStyle w:val="Verzeichnis1"/>
             <w:tabs>
               <w:tab w:val="right" w:leader="dot" w:pos="9056"/>
             </w:tabs>
@@ -633,7 +659,7 @@
         </w:p>
         <w:p>
           <w:pPr>
-            <w:pStyle w:val="TOC2"/>
+            <w:pStyle w:val="Verzeichnis2"/>
             <w:tabs>
               <w:tab w:val="right" w:leader="dot" w:pos="9056"/>
             </w:tabs>
@@ -716,7 +742,7 @@
         </w:p>
         <w:p>
           <w:pPr>
-            <w:pStyle w:val="TOC2"/>
+            <w:pStyle w:val="Verzeichnis2"/>
             <w:tabs>
               <w:tab w:val="right" w:leader="dot" w:pos="9056"/>
             </w:tabs>
@@ -799,7 +825,7 @@
         </w:p>
         <w:p>
           <w:pPr>
-            <w:pStyle w:val="TOC2"/>
+            <w:pStyle w:val="Verzeichnis2"/>
             <w:tabs>
               <w:tab w:val="right" w:leader="dot" w:pos="9056"/>
             </w:tabs>
@@ -882,7 +908,7 @@
         </w:p>
         <w:p>
           <w:pPr>
-            <w:pStyle w:val="TOC1"/>
+            <w:pStyle w:val="Verzeichnis1"/>
             <w:tabs>
               <w:tab w:val="right" w:leader="dot" w:pos="9056"/>
             </w:tabs>
@@ -975,7 +1001,7 @@
         </w:p>
         <w:p>
           <w:pPr>
-            <w:pStyle w:val="TOC2"/>
+            <w:pStyle w:val="Verzeichnis2"/>
             <w:tabs>
               <w:tab w:val="right" w:leader="dot" w:pos="9056"/>
             </w:tabs>
@@ -1058,7 +1084,7 @@
         </w:p>
         <w:p>
           <w:pPr>
-            <w:pStyle w:val="TOC2"/>
+            <w:pStyle w:val="Verzeichnis2"/>
             <w:tabs>
               <w:tab w:val="right" w:leader="dot" w:pos="9056"/>
             </w:tabs>
@@ -1141,7 +1167,7 @@
         </w:p>
         <w:p>
           <w:pPr>
-            <w:pStyle w:val="TOC2"/>
+            <w:pStyle w:val="Verzeichnis2"/>
             <w:tabs>
               <w:tab w:val="right" w:leader="dot" w:pos="9056"/>
             </w:tabs>
@@ -1262,7 +1288,7 @@
     </w:p>
     <w:p>
       <w:pPr>
-        <w:pStyle w:val="Heading1"/>
+        <w:pStyle w:val="berschrift1"/>
         <w:spacing w:after="160" w:afterAutospacing="0"/>
         <w:rPr>
           <w:rFonts w:asciiTheme="minorHAnsi" w:hAnsiTheme="minorHAnsi" w:cstheme="minorHAnsi"/>
@@ -1295,7 +1321,7 @@
         <w:rPr>
           <w:rFonts w:cstheme="minorHAnsi"/>
         </w:rPr>
-        <w:t>Adrian Kögl</w:t>
+        <w:t>Marc Sinner</w:t>
       </w:r>
       <w:r>
         <w:rPr>
@@ -1322,7 +1348,13 @@
         <w:rPr>
           <w:rFonts w:cstheme="minorHAnsi"/>
         </w:rPr>
-        <w:t>Daniel Osipishin</w:t>
+        <w:t xml:space="preserve">Adrian Kögl </w:t>
+      </w:r>
+      <w:r>
+        <w:rPr>
+          <w:rFonts w:cstheme="minorHAnsi"/>
+        </w:rPr>
+        <w:tab/>
       </w:r>
       <w:r>
         <w:rPr>
@@ -1340,22 +1372,20 @@
         </w:rPr>
       </w:pPr>
       <w:r>
-        <w:rPr>
-          <w:rFonts w:cstheme="minorHAnsi"/>
-        </w:rPr>
-        <w:t>Marc Sinner</w:t>
-      </w:r>
-      <w:r>
-        <w:rPr>
-          <w:rFonts w:cstheme="minorHAnsi"/>
-        </w:rPr>
+        <w:t xml:space="preserve">Daniel </w:t>
+      </w:r>
+      <w:proofErr w:type="spellStart"/>
+      <w:r>
+        <w:t>Osipishin</w:t>
+      </w:r>
+      <w:proofErr w:type="spellEnd"/>
+      <w:r>
         <w:tab/>
       </w:r>
       <w:r>
         <w:rPr>
           <w:rFonts w:cstheme="minorHAnsi"/>
         </w:rPr>
-        <w:tab/>
         <w:t>Verantwortlicher Vortrag</w:t>
       </w:r>
     </w:p>
@@ -1374,17 +1404,19 @@
           <w:rFonts w:cstheme="minorHAnsi"/>
         </w:rPr>
       </w:pPr>
-    </w:p>
-    <w:p>
-      <w:pPr>
-        <w:pStyle w:val="Heading1"/>
+      <w:bookmarkStart w:id="2" w:name="_GoBack"/>
+      <w:bookmarkEnd w:id="2"/>
+    </w:p>
+    <w:p>
+      <w:pPr>
+        <w:pStyle w:val="berschrift1"/>
         <w:spacing w:after="160" w:afterAutospacing="0"/>
         <w:rPr>
           <w:rFonts w:asciiTheme="minorHAnsi" w:hAnsiTheme="minorHAnsi" w:cstheme="minorHAnsi"/>
         </w:rPr>
       </w:pPr>
-      <w:bookmarkStart w:id="2" w:name="_Toc513553709"/>
-      <w:bookmarkStart w:id="3" w:name="_Toc513892316"/>
+      <w:bookmarkStart w:id="3" w:name="_Toc513553709"/>
+      <w:bookmarkStart w:id="4" w:name="_Toc513892316"/>
       <w:r>
         <w:rPr>
           <w:rFonts w:asciiTheme="majorHAnsi" w:hAnsiTheme="majorHAnsi" w:cstheme="majorHAnsi"/>
@@ -1395,8 +1427,8 @@
         </w:rPr>
         <w:t>Abgabetermine</w:t>
       </w:r>
-      <w:bookmarkEnd w:id="2"/>
       <w:bookmarkEnd w:id="3"/>
+      <w:bookmarkEnd w:id="4"/>
     </w:p>
     <w:p>
       <w:pPr>
@@ -1541,14 +1573,14 @@
     </w:p>
     <w:p>
       <w:pPr>
-        <w:pStyle w:val="Heading1"/>
+        <w:pStyle w:val="berschrift1"/>
         <w:rPr>
           <w:rFonts w:asciiTheme="minorHAnsi" w:hAnsiTheme="minorHAnsi" w:cstheme="minorHAnsi"/>
           <w:sz w:val="32"/>
           <w:szCs w:val="32"/>
         </w:rPr>
       </w:pPr>
-      <w:bookmarkStart w:id="4" w:name="_Toc513892317"/>
+      <w:bookmarkStart w:id="5" w:name="_Toc513892317"/>
       <w:r>
         <w:rPr>
           <w:rFonts w:asciiTheme="majorHAnsi" w:hAnsiTheme="majorHAnsi" w:cstheme="majorHAnsi"/>
@@ -1559,11 +1591,11 @@
         </w:rPr>
         <w:t>Einzelaufgaben</w:t>
       </w:r>
-      <w:bookmarkEnd w:id="4"/>
+      <w:bookmarkEnd w:id="5"/>
     </w:p>
     <w:tbl>
       <w:tblPr>
-        <w:tblStyle w:val="TableGrid"/>
+        <w:tblStyle w:val="Tabellenraster"/>
         <w:tblW w:w="10069" w:type="dxa"/>
         <w:tblInd w:w="-431" w:type="dxa"/>
         <w:tblLook w:val="04A0" w:firstRow="1" w:lastRow="0" w:firstColumn="1" w:lastColumn="0" w:noHBand="0" w:noVBand="1"/>
@@ -2342,9 +2374,9 @@
     </w:tbl>
     <w:p>
       <w:pPr>
-        <w:pStyle w:val="Heading1"/>
-      </w:pPr>
-      <w:bookmarkStart w:id="5" w:name="_Toc513892318"/>
+        <w:pStyle w:val="berschrift1"/>
+      </w:pPr>
+      <w:bookmarkStart w:id="6" w:name="_Toc513892318"/>
       <w:r>
         <w:rPr>
           <w:rFonts w:asciiTheme="majorHAnsi" w:hAnsiTheme="majorHAnsi" w:cstheme="majorHAnsi"/>
@@ -2356,7 +2388,7 @@
         <w:lastRenderedPageBreak/>
         <w:t>Aufgabenbeschreibung</w:t>
       </w:r>
-      <w:bookmarkEnd w:id="5"/>
+      <w:bookmarkEnd w:id="6"/>
     </w:p>
     <w:p>
       <w:pPr>
@@ -2501,13 +2533,13 @@
     </w:p>
     <w:p>
       <w:pPr>
-        <w:pStyle w:val="Heading2"/>
-      </w:pPr>
-      <w:bookmarkStart w:id="6" w:name="_Toc513892319"/>
+        <w:pStyle w:val="berschrift2"/>
+      </w:pPr>
+      <w:bookmarkStart w:id="7" w:name="_Toc513892319"/>
       <w:r>
         <w:t>Ist-Analyse</w:t>
       </w:r>
-      <w:bookmarkEnd w:id="6"/>
+      <w:bookmarkEnd w:id="7"/>
     </w:p>
     <w:p>
       <w:pPr>
@@ -2814,13 +2846,13 @@
     </w:p>
     <w:p>
       <w:pPr>
-        <w:pStyle w:val="Heading2"/>
-      </w:pPr>
-      <w:bookmarkStart w:id="7" w:name="_Toc513892320"/>
+        <w:pStyle w:val="berschrift2"/>
+      </w:pPr>
+      <w:bookmarkStart w:id="8" w:name="_Toc513892320"/>
       <w:r>
         <w:t>Soll-Analyse</w:t>
       </w:r>
-      <w:bookmarkEnd w:id="7"/>
+      <w:bookmarkEnd w:id="8"/>
     </w:p>
     <w:p>
       <w:pPr>
@@ -3049,13 +3081,13 @@
     </w:p>
     <w:p>
       <w:pPr>
-        <w:pStyle w:val="Heading2"/>
-      </w:pPr>
-      <w:bookmarkStart w:id="8" w:name="_Toc513892321"/>
+        <w:pStyle w:val="berschrift2"/>
+      </w:pPr>
+      <w:bookmarkStart w:id="9" w:name="_Toc513892321"/>
       <w:r>
         <w:t>Erfolgskriterium</w:t>
       </w:r>
-      <w:bookmarkEnd w:id="8"/>
+      <w:bookmarkEnd w:id="9"/>
     </w:p>
     <w:p>
       <w:pPr>
@@ -3311,12 +3343,12 @@
     </w:p>
     <w:p>
       <w:pPr>
-        <w:pStyle w:val="Heading1"/>
-        <w:rPr>
-          <w:sz w:val="22"/>
-        </w:rPr>
-      </w:pPr>
-      <w:bookmarkStart w:id="9" w:name="_Toc513892322"/>
+        <w:pStyle w:val="berschrift1"/>
+        <w:rPr>
+          <w:sz w:val="22"/>
+        </w:rPr>
+      </w:pPr>
+      <w:bookmarkStart w:id="10" w:name="_Toc513892322"/>
       <w:r>
         <w:rPr>
           <w:rFonts w:asciiTheme="majorHAnsi" w:hAnsiTheme="majorHAnsi" w:cstheme="majorHAnsi"/>
@@ -3328,7 +3360,7 @@
         <w:lastRenderedPageBreak/>
         <w:t>Lösungsansätze</w:t>
       </w:r>
-      <w:bookmarkEnd w:id="9"/>
+      <w:bookmarkEnd w:id="10"/>
     </w:p>
     <w:p>
       <w:pPr>
@@ -3431,31 +3463,47 @@
     </w:p>
     <w:p>
       <w:pPr>
-        <w:pStyle w:val="Heading2"/>
-      </w:pPr>
-      <w:bookmarkStart w:id="10" w:name="_Toc513892323"/>
+        <w:pStyle w:val="berschrift2"/>
+      </w:pPr>
+      <w:bookmarkStart w:id="11" w:name="_Toc513892323"/>
       <w:r>
         <w:t xml:space="preserve">#1: </w:t>
       </w:r>
       <w:r>
         <w:t>Shift-Methode</w:t>
       </w:r>
-      <w:bookmarkEnd w:id="10"/>
-    </w:p>
-    <w:p>
-      <w:pPr>
-        <w:spacing w:after="160"/>
-        <w:rPr>
-          <w:rFonts w:cstheme="minorHAnsi"/>
-          <w:sz w:val="22"/>
-        </w:rPr>
-      </w:pPr>
-      <w:r>
-        <w:rPr>
-          <w:rFonts w:cstheme="minorHAnsi"/>
-          <w:sz w:val="22"/>
-        </w:rPr>
-        <w:t xml:space="preserve">Die Architecture </w:t>
+      <w:bookmarkEnd w:id="11"/>
+    </w:p>
+    <w:p>
+      <w:pPr>
+        <w:spacing w:after="160"/>
+        <w:rPr>
+          <w:rFonts w:cstheme="minorHAnsi"/>
+          <w:sz w:val="22"/>
+        </w:rPr>
+      </w:pPr>
+      <w:r>
+        <w:rPr>
+          <w:rFonts w:cstheme="minorHAnsi"/>
+          <w:sz w:val="22"/>
+        </w:rPr>
+        <w:t xml:space="preserve">Die </w:t>
+      </w:r>
+      <w:proofErr w:type="spellStart"/>
+      <w:r>
+        <w:rPr>
+          <w:rFonts w:cstheme="minorHAnsi"/>
+          <w:sz w:val="22"/>
+        </w:rPr>
+        <w:t>Architecture</w:t>
+      </w:r>
+      <w:proofErr w:type="spellEnd"/>
+      <w:r>
+        <w:rPr>
+          <w:rFonts w:cstheme="minorHAnsi"/>
+          <w:sz w:val="22"/>
+        </w:rPr>
+        <w:t xml:space="preserve"> </w:t>
       </w:r>
       <w:proofErr w:type="spellStart"/>
       <w:r>
@@ -3942,23 +3990,7 @@
           <w:rFonts w:cstheme="minorHAnsi"/>
           <w:sz w:val="22"/>
         </w:rPr>
-        <w:t xml:space="preserve"> gezählt wurde </w:t>
-      </w:r>
-      <w:proofErr w:type="gramStart"/>
-      <w:r>
-        <w:rPr>
-          <w:rFonts w:cstheme="minorHAnsi"/>
-          <w:sz w:val="22"/>
-        </w:rPr>
-        <w:t>sollen die Daten ausgelesen werden</w:t>
-      </w:r>
-      <w:proofErr w:type="gramEnd"/>
-      <w:r>
-        <w:rPr>
-          <w:rFonts w:cstheme="minorHAnsi"/>
-          <w:sz w:val="22"/>
-        </w:rPr>
-        <w:t xml:space="preserve">. Hierbei tritt eine Fallunterscheidung auf ob die LEFT Variable oder die RIGHT Variable gefüllt werden muss. Dies erkennt man an dem FSYNC Takt (FSYNC == 1: Bearbeitung der LEFT Variable, und vice </w:t>
+        <w:t xml:space="preserve"> gezählt wurde sollen die Daten ausgelesen werden. Hierbei tritt eine Fallunterscheidung auf ob die LEFT Variable oder die RIGHT Variable gefüllt werden muss. Dies erkennt man an dem FSYNC Takt (FSYNC == 1: Bearbeitung der LEFT Variable, und vice </w:t>
       </w:r>
       <w:proofErr w:type="spellStart"/>
       <w:r>
@@ -4068,7 +4100,23 @@
           <w:rFonts w:cstheme="minorHAnsi"/>
           <w:sz w:val="22"/>
         </w:rPr>
-        <w:t xml:space="preserve"> zu hinzufügende Bit rechts an den Vektor drangehängt, was letztendlich wie ein „Shift </w:t>
+        <w:t xml:space="preserve"> zu hinzufügende Bit rechts an den Vektor drangehängt, was letztendlich wie ein „</w:t>
+      </w:r>
+      <w:proofErr w:type="spellStart"/>
+      <w:r>
+        <w:rPr>
+          <w:rFonts w:cstheme="minorHAnsi"/>
+          <w:sz w:val="22"/>
+        </w:rPr>
+        <w:t>Shift</w:t>
+      </w:r>
+      <w:proofErr w:type="spellEnd"/>
+      <w:r>
+        <w:rPr>
+          <w:rFonts w:cstheme="minorHAnsi"/>
+          <w:sz w:val="22"/>
+        </w:rPr>
+        <w:t xml:space="preserve"> </w:t>
       </w:r>
       <w:proofErr w:type="spellStart"/>
       <w:r>
@@ -4369,9 +4417,9 @@
     </w:p>
     <w:p>
       <w:pPr>
-        <w:pStyle w:val="Heading2"/>
-      </w:pPr>
-      <w:bookmarkStart w:id="11" w:name="_Toc513892324"/>
+        <w:pStyle w:val="berschrift2"/>
+      </w:pPr>
+      <w:bookmarkStart w:id="12" w:name="_Toc513892324"/>
       <w:r>
         <w:t xml:space="preserve">#2: </w:t>
       </w:r>
@@ -4381,22 +4429,22 @@
       <w:r>
         <w:t xml:space="preserve"> („Slot-Methode“)</w:t>
       </w:r>
-      <w:bookmarkEnd w:id="11"/>
-    </w:p>
-    <w:p>
-      <w:pPr>
-        <w:spacing w:after="160"/>
-        <w:rPr>
-          <w:rFonts w:cstheme="minorHAnsi"/>
-          <w:sz w:val="22"/>
-        </w:rPr>
-      </w:pPr>
-      <w:r>
-        <w:rPr>
-          <w:rFonts w:cstheme="minorHAnsi"/>
-          <w:sz w:val="22"/>
-        </w:rPr>
-        <w:t xml:space="preserve">Da die Umsetzung der Prozesse in der Architecture </w:t>
+      <w:bookmarkEnd w:id="12"/>
+    </w:p>
+    <w:p>
+      <w:pPr>
+        <w:spacing w:after="160"/>
+        <w:rPr>
+          <w:rFonts w:cstheme="minorHAnsi"/>
+          <w:sz w:val="22"/>
+        </w:rPr>
+      </w:pPr>
+      <w:r>
+        <w:rPr>
+          <w:rFonts w:cstheme="minorHAnsi"/>
+          <w:sz w:val="22"/>
+        </w:rPr>
+        <w:t xml:space="preserve">Da die Umsetzung der Prozesse in der </w:t>
       </w:r>
       <w:proofErr w:type="spellStart"/>
       <w:r>
@@ -4404,6 +4452,22 @@
           <w:rFonts w:cstheme="minorHAnsi"/>
           <w:sz w:val="22"/>
         </w:rPr>
+        <w:t>Architecture</w:t>
+      </w:r>
+      <w:proofErr w:type="spellEnd"/>
+      <w:r>
+        <w:rPr>
+          <w:rFonts w:cstheme="minorHAnsi"/>
+          <w:sz w:val="22"/>
+        </w:rPr>
+        <w:t xml:space="preserve"> </w:t>
+      </w:r>
+      <w:proofErr w:type="spellStart"/>
+      <w:r>
+        <w:rPr>
+          <w:rFonts w:cstheme="minorHAnsi"/>
+          <w:sz w:val="22"/>
+        </w:rPr>
         <w:t>slot_memo</w:t>
       </w:r>
       <w:proofErr w:type="spellEnd"/>
@@ -4474,7 +4538,23 @@
           <w:rFonts w:cstheme="minorHAnsi"/>
           <w:sz w:val="22"/>
         </w:rPr>
-        <w:t xml:space="preserve"> Vector </w:t>
+        <w:t xml:space="preserve"> </w:t>
+      </w:r>
+      <w:proofErr w:type="spellStart"/>
+      <w:r>
+        <w:rPr>
+          <w:rFonts w:cstheme="minorHAnsi"/>
+          <w:sz w:val="22"/>
+        </w:rPr>
+        <w:t>Vector</w:t>
+      </w:r>
+      <w:proofErr w:type="spellEnd"/>
+      <w:r>
+        <w:rPr>
+          <w:rFonts w:cstheme="minorHAnsi"/>
+          <w:sz w:val="22"/>
+        </w:rPr>
+        <w:t xml:space="preserve"> </w:t>
       </w:r>
       <w:proofErr w:type="spellStart"/>
       <w:r>
@@ -4643,15 +4723,7 @@
           <w:rFonts w:cstheme="minorHAnsi"/>
           <w:sz w:val="22"/>
         </w:rPr>
-        <w:t xml:space="preserve">Bei diesem FSYNC </w:t>
-      </w:r>
-      <w:proofErr w:type="gramStart"/>
-      <w:r>
-        <w:rPr>
-          <w:rFonts w:cstheme="minorHAnsi"/>
-          <w:sz w:val="22"/>
-        </w:rPr>
-        <w:t xml:space="preserve">Prozess wird </w:t>
+        <w:t xml:space="preserve">Bei diesem FSYNC Prozess wird </w:t>
       </w:r>
       <w:proofErr w:type="spellStart"/>
       <w:r>
@@ -4674,15 +4746,7 @@
           <w:rFonts w:cstheme="minorHAnsi"/>
           <w:sz w:val="22"/>
         </w:rPr>
-        <w:t>18 initialisiert</w:t>
-      </w:r>
-      <w:proofErr w:type="gramEnd"/>
-      <w:r>
-        <w:rPr>
-          <w:rFonts w:cstheme="minorHAnsi"/>
-          <w:sz w:val="22"/>
-        </w:rPr>
-        <w:t xml:space="preserve"> </w:t>
+        <w:t xml:space="preserve">18 initialisiert </w:t>
       </w:r>
       <w:r>
         <w:rPr>
@@ -5055,13 +5119,13 @@
     </w:p>
     <w:p>
       <w:pPr>
-        <w:pStyle w:val="Heading2"/>
-      </w:pPr>
-      <w:bookmarkStart w:id="12" w:name="_Toc513892325"/>
+        <w:pStyle w:val="berschrift2"/>
+      </w:pPr>
+      <w:bookmarkStart w:id="13" w:name="_Toc513892325"/>
       <w:r>
         <w:t>Verwendeter Lösungsansatz</w:t>
       </w:r>
-      <w:bookmarkEnd w:id="12"/>
+      <w:bookmarkEnd w:id="13"/>
     </w:p>
     <w:p>
       <w:pPr>
@@ -5238,7 +5302,23 @@
           <w:rFonts w:cstheme="minorHAnsi"/>
           <w:sz w:val="22"/>
         </w:rPr>
-        <w:t xml:space="preserve"> in der Shift-Methode.</w:t>
+        <w:t xml:space="preserve"> in der </w:t>
+      </w:r>
+      <w:proofErr w:type="spellStart"/>
+      <w:r>
+        <w:rPr>
+          <w:rFonts w:cstheme="minorHAnsi"/>
+          <w:sz w:val="22"/>
+        </w:rPr>
+        <w:t>Shift</w:t>
+      </w:r>
+      <w:proofErr w:type="spellEnd"/>
+      <w:r>
+        <w:rPr>
+          <w:rFonts w:cstheme="minorHAnsi"/>
+          <w:sz w:val="22"/>
+        </w:rPr>
+        <w:t>-Methode.</w:t>
       </w:r>
     </w:p>
     <w:p>
@@ -5304,12 +5384,8 @@
       </w:r>
     </w:p>
     <w:sectPr>
-      <w:headerReference w:type="even" r:id="rId17"/>
-      <w:headerReference w:type="default" r:id="rId18"/>
-      <w:footerReference w:type="even" r:id="rId19"/>
-      <w:footerReference w:type="default" r:id="rId20"/>
-      <w:headerReference w:type="first" r:id="rId21"/>
-      <w:footerReference w:type="first" r:id="rId22"/>
+      <w:headerReference w:type="default" r:id="rId17"/>
+      <w:footerReference w:type="default" r:id="rId18"/>
       <w:pgSz w:w="11900" w:h="16840"/>
       <w:pgMar w:top="1417" w:right="1417" w:bottom="1134" w:left="1417" w:header="708" w:footer="708" w:gutter="0"/>
       <w:cols w:space="708"/>
@@ -5343,19 +5419,7 @@
 <w:ftr xmlns:wpc="http://schemas.microsoft.com/office/word/2010/wordprocessingCanvas" xmlns:cx="http://schemas.microsoft.com/office/drawing/2014/chartex" xmlns:cx1="http://schemas.microsoft.com/office/drawing/2015/9/8/chartex" xmlns:cx2="http://schemas.microsoft.com/office/drawing/2015/10/21/chartex" xmlns:cx3="http://schemas.microsoft.com/office/drawing/2016/5/9/chartex" xmlns:cx4="http://schemas.microsoft.com/office/drawing/2016/5/10/chartex" xmlns:cx5="http://schemas.microsoft.com/office/drawing/2016/5/11/chartex" xmlns:cx6="http://schemas.microsoft.com/office/drawing/2016/5/12/chartex" xmlns:cx7="http://schemas.microsoft.com/office/drawing/2016/5/13/chartex" xmlns:cx8="http://schemas.microsoft.com/office/drawing/2016/5/14/chartex" xmlns:mc="http://schemas.openxmlformats.org/markup-compatibility/2006" xmlns:aink="http://schemas.microsoft.com/office/drawing/2016/ink" xmlns:am3d="http://schemas.microsoft.com/office/drawing/2017/model3d" xmlns:o="urn:schemas-microsoft-com:office:office" xmlns:r="http://schemas.openxmlformats.org/officeDocument/2006/relationships" xmlns:m="http://schemas.openxmlformats.org/officeDocument/2006/math" xmlns:v="urn:schemas-microsoft-com:vml" xmlns:wp14="http://schemas.microsoft.com/office/word/2010/wordprocessingDrawing" xmlns:wp="http://schemas.openxmlformats.org/drawingml/2006/wordprocessingDrawing" xmlns:w10="urn:schemas-microsoft-com:office:word" xmlns:w="http://schemas.openxmlformats.org/wordprocessingml/2006/main" xmlns:w14="http://schemas.microsoft.com/office/word/2010/wordml" xmlns:w15="http://schemas.microsoft.com/office/word/2012/wordml" xmlns:w16cid="http://schemas.microsoft.com/office/word/2016/wordml/cid" xmlns:w16se="http://schemas.microsoft.com/office/word/2015/wordml/symex" xmlns:wpg="http://schemas.microsoft.com/office/word/2010/wordprocessingGroup" xmlns:wpi="http://schemas.microsoft.com/office/word/2010/wordprocessingInk" xmlns:wne="http://schemas.microsoft.com/office/word/2006/wordml" xmlns:wps="http://schemas.microsoft.com/office/word/2010/wordprocessingShape" mc:Ignorable="w14 w15 w16se w16cid wp14">
   <w:p>
     <w:pPr>
-      <w:pStyle w:val="Footer"/>
-    </w:pPr>
-  </w:p>
-</w:ftr>
-</file>
-
-<file path=word/footer2.xml><?xml version="1.0" encoding="utf-8"?>
-<w:ftr xmlns:wpc="http://schemas.microsoft.com/office/word/2010/wordprocessingCanvas" xmlns:cx="http://schemas.microsoft.com/office/drawing/2014/chartex" xmlns:cx1="http://schemas.microsoft.com/office/drawing/2015/9/8/chartex" xmlns:cx2="http://schemas.microsoft.com/office/drawing/2015/10/21/chartex" xmlns:cx3="http://schemas.microsoft.com/office/drawing/2016/5/9/chartex" xmlns:cx4="http://schemas.microsoft.com/office/drawing/2016/5/10/chartex" xmlns:cx5="http://schemas.microsoft.com/office/drawing/2016/5/11/chartex" xmlns:cx6="http://schemas.microsoft.com/office/drawing/2016/5/12/chartex" xmlns:cx7="http://schemas.microsoft.com/office/drawing/2016/5/13/chartex" xmlns:cx8="http://schemas.microsoft.com/office/drawing/2016/5/14/chartex" xmlns:mc="http://schemas.openxmlformats.org/markup-compatibility/2006" xmlns:aink="http://schemas.microsoft.com/office/drawing/2016/ink" xmlns:am3d="http://schemas.microsoft.com/office/drawing/2017/model3d" xmlns:o="urn:schemas-microsoft-com:office:office" xmlns:r="http://schemas.openxmlformats.org/officeDocument/2006/relationships" xmlns:m="http://schemas.openxmlformats.org/officeDocument/2006/math" xmlns:v="urn:schemas-microsoft-com:vml" xmlns:wp14="http://schemas.microsoft.com/office/word/2010/wordprocessingDrawing" xmlns:wp="http://schemas.openxmlformats.org/drawingml/2006/wordprocessingDrawing" xmlns:w10="urn:schemas-microsoft-com:office:word" xmlns:w="http://schemas.openxmlformats.org/wordprocessingml/2006/main" xmlns:w14="http://schemas.microsoft.com/office/word/2010/wordml" xmlns:w15="http://schemas.microsoft.com/office/word/2012/wordml" xmlns:w16cid="http://schemas.microsoft.com/office/word/2016/wordml/cid" xmlns:w16se="http://schemas.microsoft.com/office/word/2015/wordml/symex" xmlns:wpg="http://schemas.microsoft.com/office/word/2010/wordprocessingGroup" xmlns:wpi="http://schemas.microsoft.com/office/word/2010/wordprocessingInk" xmlns:wne="http://schemas.microsoft.com/office/word/2006/wordml" xmlns:wps="http://schemas.microsoft.com/office/word/2010/wordprocessingShape" mc:Ignorable="w14 w15 w16se w16cid wp14">
-  <w:bookmarkStart w:id="13" w:name="_GoBack"/>
-  <w:bookmarkEnd w:id="13"/>
-  <w:p>
-    <w:pPr>
-      <w:pStyle w:val="Footer"/>
+      <w:pStyle w:val="Fuzeile"/>
       <w:tabs>
         <w:tab w:val="clear" w:pos="4680"/>
         <w:tab w:val="clear" w:pos="9360"/>
@@ -5407,17 +5471,7 @@
   </w:p>
   <w:p>
     <w:pPr>
-      <w:pStyle w:val="Footer"/>
-    </w:pPr>
-  </w:p>
-</w:ftr>
-</file>
-
-<file path=word/footer3.xml><?xml version="1.0" encoding="utf-8"?>
-<w:ftr xmlns:wpc="http://schemas.microsoft.com/office/word/2010/wordprocessingCanvas" xmlns:cx="http://schemas.microsoft.com/office/drawing/2014/chartex" xmlns:cx1="http://schemas.microsoft.com/office/drawing/2015/9/8/chartex" xmlns:cx2="http://schemas.microsoft.com/office/drawing/2015/10/21/chartex" xmlns:cx3="http://schemas.microsoft.com/office/drawing/2016/5/9/chartex" xmlns:cx4="http://schemas.microsoft.com/office/drawing/2016/5/10/chartex" xmlns:cx5="http://schemas.microsoft.com/office/drawing/2016/5/11/chartex" xmlns:cx6="http://schemas.microsoft.com/office/drawing/2016/5/12/chartex" xmlns:cx7="http://schemas.microsoft.com/office/drawing/2016/5/13/chartex" xmlns:cx8="http://schemas.microsoft.com/office/drawing/2016/5/14/chartex" xmlns:mc="http://schemas.openxmlformats.org/markup-compatibility/2006" xmlns:aink="http://schemas.microsoft.com/office/drawing/2016/ink" xmlns:am3d="http://schemas.microsoft.com/office/drawing/2017/model3d" xmlns:o="urn:schemas-microsoft-com:office:office" xmlns:r="http://schemas.openxmlformats.org/officeDocument/2006/relationships" xmlns:m="http://schemas.openxmlformats.org/officeDocument/2006/math" xmlns:v="urn:schemas-microsoft-com:vml" xmlns:wp14="http://schemas.microsoft.com/office/word/2010/wordprocessingDrawing" xmlns:wp="http://schemas.openxmlformats.org/drawingml/2006/wordprocessingDrawing" xmlns:w10="urn:schemas-microsoft-com:office:word" xmlns:w="http://schemas.openxmlformats.org/wordprocessingml/2006/main" xmlns:w14="http://schemas.microsoft.com/office/word/2010/wordml" xmlns:w15="http://schemas.microsoft.com/office/word/2012/wordml" xmlns:w16cid="http://schemas.microsoft.com/office/word/2016/wordml/cid" xmlns:w16se="http://schemas.microsoft.com/office/word/2015/wordml/symex" xmlns:wpg="http://schemas.microsoft.com/office/word/2010/wordprocessingGroup" xmlns:wpi="http://schemas.microsoft.com/office/word/2010/wordprocessingInk" xmlns:wne="http://schemas.microsoft.com/office/word/2006/wordml" xmlns:wps="http://schemas.microsoft.com/office/word/2010/wordprocessingShape" mc:Ignorable="w14 w15 w16se w16cid wp14">
-  <w:p>
-    <w:pPr>
-      <w:pStyle w:val="Footer"/>
+      <w:pStyle w:val="Fuzeile"/>
     </w:pPr>
   </w:p>
 </w:ftr>
@@ -5446,17 +5500,7 @@
 <w:hdr xmlns:wpc="http://schemas.microsoft.com/office/word/2010/wordprocessingCanvas" xmlns:cx="http://schemas.microsoft.com/office/drawing/2014/chartex" xmlns:cx1="http://schemas.microsoft.com/office/drawing/2015/9/8/chartex" xmlns:cx2="http://schemas.microsoft.com/office/drawing/2015/10/21/chartex" xmlns:cx3="http://schemas.microsoft.com/office/drawing/2016/5/9/chartex" xmlns:cx4="http://schemas.microsoft.com/office/drawing/2016/5/10/chartex" xmlns:cx5="http://schemas.microsoft.com/office/drawing/2016/5/11/chartex" xmlns:cx6="http://schemas.microsoft.com/office/drawing/2016/5/12/chartex" xmlns:cx7="http://schemas.microsoft.com/office/drawing/2016/5/13/chartex" xmlns:cx8="http://schemas.microsoft.com/office/drawing/2016/5/14/chartex" xmlns:mc="http://schemas.openxmlformats.org/markup-compatibility/2006" xmlns:aink="http://schemas.microsoft.com/office/drawing/2016/ink" xmlns:am3d="http://schemas.microsoft.com/office/drawing/2017/model3d" xmlns:o="urn:schemas-microsoft-com:office:office" xmlns:r="http://schemas.openxmlformats.org/officeDocument/2006/relationships" xmlns:m="http://schemas.openxmlformats.org/officeDocument/2006/math" xmlns:v="urn:schemas-microsoft-com:vml" xmlns:wp14="http://schemas.microsoft.com/office/word/2010/wordprocessingDrawing" xmlns:wp="http://schemas.openxmlformats.org/drawingml/2006/wordprocessingDrawing" xmlns:w10="urn:schemas-microsoft-com:office:word" xmlns:w="http://schemas.openxmlformats.org/wordprocessingml/2006/main" xmlns:w14="http://schemas.microsoft.com/office/word/2010/wordml" xmlns:w15="http://schemas.microsoft.com/office/word/2012/wordml" xmlns:w16cid="http://schemas.microsoft.com/office/word/2016/wordml/cid" xmlns:w16se="http://schemas.microsoft.com/office/word/2015/wordml/symex" xmlns:wpg="http://schemas.microsoft.com/office/word/2010/wordprocessingGroup" xmlns:wpi="http://schemas.microsoft.com/office/word/2010/wordprocessingInk" xmlns:wne="http://schemas.microsoft.com/office/word/2006/wordml" xmlns:wps="http://schemas.microsoft.com/office/word/2010/wordprocessingShape" mc:Ignorable="w14 w15 w16se w16cid wp14">
   <w:p>
     <w:pPr>
-      <w:pStyle w:val="Header"/>
-    </w:pPr>
-  </w:p>
-</w:hdr>
-</file>
-
-<file path=word/header2.xml><?xml version="1.0" encoding="utf-8"?>
-<w:hdr xmlns:wpc="http://schemas.microsoft.com/office/word/2010/wordprocessingCanvas" xmlns:cx="http://schemas.microsoft.com/office/drawing/2014/chartex" xmlns:cx1="http://schemas.microsoft.com/office/drawing/2015/9/8/chartex" xmlns:cx2="http://schemas.microsoft.com/office/drawing/2015/10/21/chartex" xmlns:cx3="http://schemas.microsoft.com/office/drawing/2016/5/9/chartex" xmlns:cx4="http://schemas.microsoft.com/office/drawing/2016/5/10/chartex" xmlns:cx5="http://schemas.microsoft.com/office/drawing/2016/5/11/chartex" xmlns:cx6="http://schemas.microsoft.com/office/drawing/2016/5/12/chartex" xmlns:cx7="http://schemas.microsoft.com/office/drawing/2016/5/13/chartex" xmlns:cx8="http://schemas.microsoft.com/office/drawing/2016/5/14/chartex" xmlns:mc="http://schemas.openxmlformats.org/markup-compatibility/2006" xmlns:aink="http://schemas.microsoft.com/office/drawing/2016/ink" xmlns:am3d="http://schemas.microsoft.com/office/drawing/2017/model3d" xmlns:o="urn:schemas-microsoft-com:office:office" xmlns:r="http://schemas.openxmlformats.org/officeDocument/2006/relationships" xmlns:m="http://schemas.openxmlformats.org/officeDocument/2006/math" xmlns:v="urn:schemas-microsoft-com:vml" xmlns:wp14="http://schemas.microsoft.com/office/word/2010/wordprocessingDrawing" xmlns:wp="http://schemas.openxmlformats.org/drawingml/2006/wordprocessingDrawing" xmlns:w10="urn:schemas-microsoft-com:office:word" xmlns:w="http://schemas.openxmlformats.org/wordprocessingml/2006/main" xmlns:w14="http://schemas.microsoft.com/office/word/2010/wordml" xmlns:w15="http://schemas.microsoft.com/office/word/2012/wordml" xmlns:w16cid="http://schemas.microsoft.com/office/word/2016/wordml/cid" xmlns:w16se="http://schemas.microsoft.com/office/word/2015/wordml/symex" xmlns:wpg="http://schemas.microsoft.com/office/word/2010/wordprocessingGroup" xmlns:wpi="http://schemas.microsoft.com/office/word/2010/wordprocessingInk" xmlns:wne="http://schemas.microsoft.com/office/word/2006/wordml" xmlns:wps="http://schemas.microsoft.com/office/word/2010/wordprocessingShape" mc:Ignorable="w14 w15 w16se w16cid wp14">
-  <w:p>
-    <w:pPr>
-      <w:pStyle w:val="Header"/>
+      <w:pStyle w:val="Kopfzeile"/>
       <w:rPr>
         <w:smallCaps/>
         <w:color w:val="5A5A5A" w:themeColor="text1" w:themeTint="A5"/>
@@ -5464,24 +5508,26 @@
     </w:pPr>
     <w:r>
       <w:rPr>
-        <w:rStyle w:val="SubtleReference"/>
+        <w:rStyle w:val="SchwacherVerweis"/>
       </w:rPr>
-      <w:t>Praktikum – Rechnerarchitektur, Assembler – Projekt, Gruppe 53</w:t>
+      <w:t xml:space="preserve">Praktikum – Rechnerarchitektur, </w:t>
+    </w:r>
+    <w:r>
+      <w:rPr>
+        <w:rStyle w:val="SchwacherVerweis"/>
+      </w:rPr>
+      <w:t>VHDL</w:t>
+    </w:r>
+    <w:r>
+      <w:rPr>
+        <w:rStyle w:val="SchwacherVerweis"/>
+      </w:rPr>
+      <w:t xml:space="preserve"> – Projekt, Gruppe 53</w:t>
     </w:r>
   </w:p>
   <w:p>
     <w:pPr>
-      <w:pStyle w:val="Header"/>
-    </w:pPr>
-  </w:p>
-</w:hdr>
-</file>
-
-<file path=word/header3.xml><?xml version="1.0" encoding="utf-8"?>
-<w:hdr xmlns:wpc="http://schemas.microsoft.com/office/word/2010/wordprocessingCanvas" xmlns:cx="http://schemas.microsoft.com/office/drawing/2014/chartex" xmlns:cx1="http://schemas.microsoft.com/office/drawing/2015/9/8/chartex" xmlns:cx2="http://schemas.microsoft.com/office/drawing/2015/10/21/chartex" xmlns:cx3="http://schemas.microsoft.com/office/drawing/2016/5/9/chartex" xmlns:cx4="http://schemas.microsoft.com/office/drawing/2016/5/10/chartex" xmlns:cx5="http://schemas.microsoft.com/office/drawing/2016/5/11/chartex" xmlns:cx6="http://schemas.microsoft.com/office/drawing/2016/5/12/chartex" xmlns:cx7="http://schemas.microsoft.com/office/drawing/2016/5/13/chartex" xmlns:cx8="http://schemas.microsoft.com/office/drawing/2016/5/14/chartex" xmlns:mc="http://schemas.openxmlformats.org/markup-compatibility/2006" xmlns:aink="http://schemas.microsoft.com/office/drawing/2016/ink" xmlns:am3d="http://schemas.microsoft.com/office/drawing/2017/model3d" xmlns:o="urn:schemas-microsoft-com:office:office" xmlns:r="http://schemas.openxmlformats.org/officeDocument/2006/relationships" xmlns:m="http://schemas.openxmlformats.org/officeDocument/2006/math" xmlns:v="urn:schemas-microsoft-com:vml" xmlns:wp14="http://schemas.microsoft.com/office/word/2010/wordprocessingDrawing" xmlns:wp="http://schemas.openxmlformats.org/drawingml/2006/wordprocessingDrawing" xmlns:w10="urn:schemas-microsoft-com:office:word" xmlns:w="http://schemas.openxmlformats.org/wordprocessingml/2006/main" xmlns:w14="http://schemas.microsoft.com/office/word/2010/wordml" xmlns:w15="http://schemas.microsoft.com/office/word/2012/wordml" xmlns:w16cid="http://schemas.microsoft.com/office/word/2016/wordml/cid" xmlns:w16se="http://schemas.microsoft.com/office/word/2015/wordml/symex" xmlns:wpg="http://schemas.microsoft.com/office/word/2010/wordprocessingGroup" xmlns:wpi="http://schemas.microsoft.com/office/word/2010/wordprocessingInk" xmlns:wne="http://schemas.microsoft.com/office/word/2006/wordml" xmlns:wps="http://schemas.microsoft.com/office/word/2010/wordprocessingShape" mc:Ignorable="w14 w15 w16se w16cid wp14">
-  <w:p>
-    <w:pPr>
-      <w:pStyle w:val="Header"/>
+      <w:pStyle w:val="Kopfzeile"/>
     </w:pPr>
   </w:p>
 </w:hdr>
@@ -6089,14 +6135,14 @@
     <w:lsdException w:name="Hashtag" w:semiHidden="1" w:unhideWhenUsed="1"/>
     <w:lsdException w:name="Unresolved Mention" w:semiHidden="1" w:unhideWhenUsed="1"/>
   </w:latentStyles>
-  <w:style w:type="paragraph" w:default="1" w:styleId="Normal">
+  <w:style w:type="paragraph" w:default="1" w:styleId="Standard">
     <w:name w:val="Normal"/>
     <w:qFormat/>
   </w:style>
-  <w:style w:type="paragraph" w:styleId="Heading1">
+  <w:style w:type="paragraph" w:styleId="berschrift1">
     <w:name w:val="heading 1"/>
-    <w:basedOn w:val="Normal"/>
-    <w:link w:val="Heading1Char"/>
+    <w:basedOn w:val="Standard"/>
+    <w:link w:val="berschrift1Zchn"/>
     <w:uiPriority w:val="9"/>
     <w:qFormat/>
     <w:rsid w:val="00160C22"/>
@@ -6114,11 +6160,11 @@
       <w:lang w:eastAsia="de-DE"/>
     </w:rPr>
   </w:style>
-  <w:style w:type="paragraph" w:styleId="Heading2">
+  <w:style w:type="paragraph" w:styleId="berschrift2">
     <w:name w:val="heading 2"/>
-    <w:basedOn w:val="Normal"/>
-    <w:next w:val="Normal"/>
-    <w:link w:val="Heading2Char"/>
+    <w:basedOn w:val="Standard"/>
+    <w:next w:val="Standard"/>
+    <w:link w:val="berschrift2Zchn"/>
     <w:uiPriority w:val="9"/>
     <w:unhideWhenUsed/>
     <w:qFormat/>
@@ -6136,13 +6182,13 @@
       <w:szCs w:val="26"/>
     </w:rPr>
   </w:style>
-  <w:style w:type="character" w:default="1" w:styleId="DefaultParagraphFont">
+  <w:style w:type="character" w:default="1" w:styleId="Absatz-Standardschriftart">
     <w:name w:val="Default Paragraph Font"/>
     <w:uiPriority w:val="1"/>
     <w:semiHidden/>
     <w:unhideWhenUsed/>
   </w:style>
-  <w:style w:type="table" w:default="1" w:styleId="TableNormal">
+  <w:style w:type="table" w:default="1" w:styleId="NormaleTabelle">
     <w:name w:val="Normal Table"/>
     <w:uiPriority w:val="99"/>
     <w:semiHidden/>
@@ -6157,16 +6203,16 @@
       </w:tblCellMar>
     </w:tblPr>
   </w:style>
-  <w:style w:type="numbering" w:default="1" w:styleId="NoList">
+  <w:style w:type="numbering" w:default="1" w:styleId="KeineListe">
     <w:name w:val="No List"/>
     <w:uiPriority w:val="99"/>
     <w:semiHidden/>
     <w:unhideWhenUsed/>
   </w:style>
-  <w:style w:type="character" w:customStyle="1" w:styleId="Heading1Char">
-    <w:name w:val="Heading 1 Char"/>
-    <w:basedOn w:val="DefaultParagraphFont"/>
-    <w:link w:val="Heading1"/>
+  <w:style w:type="character" w:customStyle="1" w:styleId="berschrift1Zchn">
+    <w:name w:val="Überschrift 1 Zchn"/>
+    <w:basedOn w:val="Absatz-Standardschriftart"/>
+    <w:link w:val="berschrift1"/>
     <w:uiPriority w:val="9"/>
     <w:rsid w:val="00160C22"/>
     <w:rPr>
@@ -6179,10 +6225,10 @@
       <w:lang w:eastAsia="de-DE"/>
     </w:rPr>
   </w:style>
-  <w:style w:type="character" w:customStyle="1" w:styleId="Heading2Char">
-    <w:name w:val="Heading 2 Char"/>
-    <w:basedOn w:val="DefaultParagraphFont"/>
-    <w:link w:val="Heading2"/>
+  <w:style w:type="character" w:customStyle="1" w:styleId="berschrift2Zchn">
+    <w:name w:val="Überschrift 2 Zchn"/>
+    <w:basedOn w:val="Absatz-Standardschriftart"/>
+    <w:link w:val="berschrift2"/>
     <w:uiPriority w:val="9"/>
     <w:rsid w:val="00160C22"/>
     <w:rPr>
@@ -6192,10 +6238,10 @@
       <w:szCs w:val="26"/>
     </w:rPr>
   </w:style>
-  <w:style w:type="paragraph" w:styleId="TOCHeading">
+  <w:style w:type="paragraph" w:styleId="Inhaltsverzeichnisberschrift">
     <w:name w:val="TOC Heading"/>
-    <w:basedOn w:val="Heading1"/>
-    <w:next w:val="Normal"/>
+    <w:basedOn w:val="berschrift1"/>
+    <w:next w:val="Standard"/>
     <w:uiPriority w:val="39"/>
     <w:unhideWhenUsed/>
     <w:qFormat/>
@@ -6214,10 +6260,10 @@
       <w:szCs w:val="28"/>
     </w:rPr>
   </w:style>
-  <w:style w:type="paragraph" w:styleId="TOC1">
+  <w:style w:type="paragraph" w:styleId="Verzeichnis1">
     <w:name w:val="toc 1"/>
-    <w:basedOn w:val="Normal"/>
-    <w:next w:val="Normal"/>
+    <w:basedOn w:val="Standard"/>
+    <w:next w:val="Standard"/>
     <w:autoRedefine/>
     <w:uiPriority w:val="39"/>
     <w:unhideWhenUsed/>
@@ -6234,10 +6280,10 @@
       <w:u w:val="single"/>
     </w:rPr>
   </w:style>
-  <w:style w:type="paragraph" w:styleId="TOC2">
+  <w:style w:type="paragraph" w:styleId="Verzeichnis2">
     <w:name w:val="toc 2"/>
-    <w:basedOn w:val="Normal"/>
-    <w:next w:val="Normal"/>
+    <w:basedOn w:val="Standard"/>
+    <w:next w:val="Standard"/>
     <w:autoRedefine/>
     <w:uiPriority w:val="39"/>
     <w:unhideWhenUsed/>
@@ -6250,10 +6296,10 @@
       <w:szCs w:val="22"/>
     </w:rPr>
   </w:style>
-  <w:style w:type="paragraph" w:styleId="TOC3">
+  <w:style w:type="paragraph" w:styleId="Verzeichnis3">
     <w:name w:val="toc 3"/>
-    <w:basedOn w:val="Normal"/>
-    <w:next w:val="Normal"/>
+    <w:basedOn w:val="Standard"/>
+    <w:next w:val="Standard"/>
     <w:autoRedefine/>
     <w:uiPriority w:val="39"/>
     <w:semiHidden/>
@@ -6265,10 +6311,10 @@
       <w:szCs w:val="22"/>
     </w:rPr>
   </w:style>
-  <w:style w:type="paragraph" w:styleId="TOC4">
+  <w:style w:type="paragraph" w:styleId="Verzeichnis4">
     <w:name w:val="toc 4"/>
-    <w:basedOn w:val="Normal"/>
-    <w:next w:val="Normal"/>
+    <w:basedOn w:val="Standard"/>
+    <w:next w:val="Standard"/>
     <w:autoRedefine/>
     <w:uiPriority w:val="39"/>
     <w:semiHidden/>
@@ -6279,10 +6325,10 @@
       <w:szCs w:val="22"/>
     </w:rPr>
   </w:style>
-  <w:style w:type="paragraph" w:styleId="TOC5">
+  <w:style w:type="paragraph" w:styleId="Verzeichnis5">
     <w:name w:val="toc 5"/>
-    <w:basedOn w:val="Normal"/>
-    <w:next w:val="Normal"/>
+    <w:basedOn w:val="Standard"/>
+    <w:next w:val="Standard"/>
     <w:autoRedefine/>
     <w:uiPriority w:val="39"/>
     <w:semiHidden/>
@@ -6293,10 +6339,10 @@
       <w:szCs w:val="22"/>
     </w:rPr>
   </w:style>
-  <w:style w:type="paragraph" w:styleId="TOC6">
+  <w:style w:type="paragraph" w:styleId="Verzeichnis6">
     <w:name w:val="toc 6"/>
-    <w:basedOn w:val="Normal"/>
-    <w:next w:val="Normal"/>
+    <w:basedOn w:val="Standard"/>
+    <w:next w:val="Standard"/>
     <w:autoRedefine/>
     <w:uiPriority w:val="39"/>
     <w:semiHidden/>
@@ -6307,10 +6353,10 @@
       <w:szCs w:val="22"/>
     </w:rPr>
   </w:style>
-  <w:style w:type="paragraph" w:styleId="TOC7">
+  <w:style w:type="paragraph" w:styleId="Verzeichnis7">
     <w:name w:val="toc 7"/>
-    <w:basedOn w:val="Normal"/>
-    <w:next w:val="Normal"/>
+    <w:basedOn w:val="Standard"/>
+    <w:next w:val="Standard"/>
     <w:autoRedefine/>
     <w:uiPriority w:val="39"/>
     <w:semiHidden/>
@@ -6321,10 +6367,10 @@
       <w:szCs w:val="22"/>
     </w:rPr>
   </w:style>
-  <w:style w:type="paragraph" w:styleId="TOC8">
+  <w:style w:type="paragraph" w:styleId="Verzeichnis8">
     <w:name w:val="toc 8"/>
-    <w:basedOn w:val="Normal"/>
-    <w:next w:val="Normal"/>
+    <w:basedOn w:val="Standard"/>
+    <w:next w:val="Standard"/>
     <w:autoRedefine/>
     <w:uiPriority w:val="39"/>
     <w:semiHidden/>
@@ -6335,10 +6381,10 @@
       <w:szCs w:val="22"/>
     </w:rPr>
   </w:style>
-  <w:style w:type="paragraph" w:styleId="TOC9">
+  <w:style w:type="paragraph" w:styleId="Verzeichnis9">
     <w:name w:val="toc 9"/>
-    <w:basedOn w:val="Normal"/>
-    <w:next w:val="Normal"/>
+    <w:basedOn w:val="Standard"/>
+    <w:next w:val="Standard"/>
     <w:autoRedefine/>
     <w:uiPriority w:val="39"/>
     <w:semiHidden/>
@@ -6351,7 +6397,7 @@
   </w:style>
   <w:style w:type="character" w:styleId="Hyperlink">
     <w:name w:val="Hyperlink"/>
-    <w:basedOn w:val="DefaultParagraphFont"/>
+    <w:basedOn w:val="Absatz-Standardschriftart"/>
     <w:uiPriority w:val="99"/>
     <w:unhideWhenUsed/>
     <w:rsid w:val="009D444C"/>
@@ -6360,9 +6406,9 @@
       <w:u w:val="single"/>
     </w:rPr>
   </w:style>
-  <w:style w:type="table" w:styleId="TableGrid">
+  <w:style w:type="table" w:styleId="Tabellenraster">
     <w:name w:val="Table Grid"/>
-    <w:basedOn w:val="TableNormal"/>
+    <w:basedOn w:val="NormaleTabelle"/>
     <w:uiPriority w:val="39"/>
     <w:rsid w:val="00ED6FBB"/>
     <w:tblPr>
@@ -6376,9 +6422,9 @@
       </w:tblBorders>
     </w:tblPr>
   </w:style>
-  <w:style w:type="paragraph" w:styleId="ListParagraph">
+  <w:style w:type="paragraph" w:styleId="Listenabsatz">
     <w:name w:val="List Paragraph"/>
-    <w:basedOn w:val="Normal"/>
+    <w:basedOn w:val="Standard"/>
     <w:uiPriority w:val="34"/>
     <w:qFormat/>
     <w:rsid w:val="002B6252"/>
@@ -6387,11 +6433,11 @@
       <w:contextualSpacing/>
     </w:pPr>
   </w:style>
-  <w:style w:type="paragraph" w:styleId="Title">
+  <w:style w:type="paragraph" w:styleId="Titel">
     <w:name w:val="Title"/>
-    <w:basedOn w:val="Normal"/>
-    <w:next w:val="Normal"/>
-    <w:link w:val="TitleChar"/>
+    <w:basedOn w:val="Standard"/>
+    <w:next w:val="Standard"/>
+    <w:link w:val="TitelZchn"/>
     <w:uiPriority w:val="10"/>
     <w:qFormat/>
     <w:rsid w:val="00E7083F"/>
@@ -6407,10 +6453,10 @@
       <w:lang w:val="en-US"/>
     </w:rPr>
   </w:style>
-  <w:style w:type="character" w:customStyle="1" w:styleId="TitleChar">
-    <w:name w:val="Title Char"/>
-    <w:basedOn w:val="DefaultParagraphFont"/>
-    <w:link w:val="Title"/>
+  <w:style w:type="character" w:customStyle="1" w:styleId="TitelZchn">
+    <w:name w:val="Titel Zchn"/>
+    <w:basedOn w:val="Absatz-Standardschriftart"/>
+    <w:link w:val="Titel"/>
     <w:uiPriority w:val="10"/>
     <w:rsid w:val="00E7083F"/>
     <w:rPr>
@@ -6422,11 +6468,11 @@
       <w:lang w:val="en-US"/>
     </w:rPr>
   </w:style>
-  <w:style w:type="paragraph" w:styleId="Subtitle">
+  <w:style w:type="paragraph" w:styleId="Untertitel">
     <w:name w:val="Subtitle"/>
-    <w:basedOn w:val="Normal"/>
-    <w:next w:val="Normal"/>
-    <w:link w:val="SubtitleChar"/>
+    <w:basedOn w:val="Standard"/>
+    <w:next w:val="Standard"/>
+    <w:link w:val="UntertitelZchn"/>
     <w:uiPriority w:val="11"/>
     <w:qFormat/>
     <w:rsid w:val="00530744"/>
@@ -6445,10 +6491,10 @@
       <w:lang w:val="en-US"/>
     </w:rPr>
   </w:style>
-  <w:style w:type="character" w:customStyle="1" w:styleId="SubtitleChar">
-    <w:name w:val="Subtitle Char"/>
-    <w:basedOn w:val="DefaultParagraphFont"/>
-    <w:link w:val="Subtitle"/>
+  <w:style w:type="character" w:customStyle="1" w:styleId="UntertitelZchn">
+    <w:name w:val="Untertitel Zchn"/>
+    <w:basedOn w:val="Absatz-Standardschriftart"/>
+    <w:link w:val="Untertitel"/>
     <w:uiPriority w:val="11"/>
     <w:rsid w:val="00530744"/>
     <w:rPr>
@@ -6460,10 +6506,10 @@
       <w:lang w:val="en-US"/>
     </w:rPr>
   </w:style>
-  <w:style w:type="paragraph" w:styleId="Header">
+  <w:style w:type="paragraph" w:styleId="Kopfzeile">
     <w:name w:val="header"/>
-    <w:basedOn w:val="Normal"/>
-    <w:link w:val="HeaderChar"/>
+    <w:basedOn w:val="Standard"/>
+    <w:link w:val="KopfzeileZchn"/>
     <w:uiPriority w:val="99"/>
     <w:unhideWhenUsed/>
     <w:rsid w:val="00D26C4F"/>
@@ -6474,17 +6520,17 @@
       </w:tabs>
     </w:pPr>
   </w:style>
-  <w:style w:type="character" w:customStyle="1" w:styleId="HeaderChar">
-    <w:name w:val="Header Char"/>
-    <w:basedOn w:val="DefaultParagraphFont"/>
-    <w:link w:val="Header"/>
+  <w:style w:type="character" w:customStyle="1" w:styleId="KopfzeileZchn">
+    <w:name w:val="Kopfzeile Zchn"/>
+    <w:basedOn w:val="Absatz-Standardschriftart"/>
+    <w:link w:val="Kopfzeile"/>
     <w:uiPriority w:val="99"/>
     <w:rsid w:val="00D26C4F"/>
   </w:style>
-  <w:style w:type="paragraph" w:styleId="Footer">
+  <w:style w:type="paragraph" w:styleId="Fuzeile">
     <w:name w:val="footer"/>
-    <w:basedOn w:val="Normal"/>
-    <w:link w:val="FooterChar"/>
+    <w:basedOn w:val="Standard"/>
+    <w:link w:val="FuzeileZchn"/>
     <w:uiPriority w:val="99"/>
     <w:unhideWhenUsed/>
     <w:rsid w:val="00D26C4F"/>
@@ -6495,16 +6541,16 @@
       </w:tabs>
     </w:pPr>
   </w:style>
-  <w:style w:type="character" w:customStyle="1" w:styleId="FooterChar">
-    <w:name w:val="Footer Char"/>
-    <w:basedOn w:val="DefaultParagraphFont"/>
-    <w:link w:val="Footer"/>
+  <w:style w:type="character" w:customStyle="1" w:styleId="FuzeileZchn">
+    <w:name w:val="Fußzeile Zchn"/>
+    <w:basedOn w:val="Absatz-Standardschriftart"/>
+    <w:link w:val="Fuzeile"/>
     <w:uiPriority w:val="99"/>
     <w:rsid w:val="00D26C4F"/>
   </w:style>
-  <w:style w:type="character" w:styleId="SubtleReference">
+  <w:style w:type="character" w:styleId="SchwacherVerweis">
     <w:name w:val="Subtle Reference"/>
-    <w:basedOn w:val="DefaultParagraphFont"/>
+    <w:basedOn w:val="Absatz-Standardschriftart"/>
     <w:uiPriority w:val="31"/>
     <w:qFormat/>
     <w:rsid w:val="00D26C4F"/>
@@ -6514,536 +6560,6 @@
     </w:rPr>
   </w:style>
 </w:styles>
-</file>
-
-<file path=word/glossary/document.xml><?xml version="1.0" encoding="utf-8"?>
-<w:glossaryDocument xmlns:wpc="http://schemas.microsoft.com/office/word/2010/wordprocessingCanvas" xmlns:cx="http://schemas.microsoft.com/office/drawing/2014/chartex" xmlns:cx1="http://schemas.microsoft.com/office/drawing/2015/9/8/chartex" xmlns:cx2="http://schemas.microsoft.com/office/drawing/2015/10/21/chartex" xmlns:cx3="http://schemas.microsoft.com/office/drawing/2016/5/9/chartex" xmlns:cx4="http://schemas.microsoft.com/office/drawing/2016/5/10/chartex" xmlns:cx5="http://schemas.microsoft.com/office/drawing/2016/5/11/chartex" xmlns:cx6="http://schemas.microsoft.com/office/drawing/2016/5/12/chartex" xmlns:cx7="http://schemas.microsoft.com/office/drawing/2016/5/13/chartex" xmlns:cx8="http://schemas.microsoft.com/office/drawing/2016/5/14/chartex" xmlns:mc="http://schemas.openxmlformats.org/markup-compatibility/2006" xmlns:aink="http://schemas.microsoft.com/office/drawing/2016/ink" xmlns:am3d="http://schemas.microsoft.com/office/drawing/2017/model3d" xmlns:o="urn:schemas-microsoft-com:office:office" xmlns:r="http://schemas.openxmlformats.org/officeDocument/2006/relationships" xmlns:m="http://schemas.openxmlformats.org/officeDocument/2006/math" xmlns:v="urn:schemas-microsoft-com:vml" xmlns:wp14="http://schemas.microsoft.com/office/word/2010/wordprocessingDrawing" xmlns:wp="http://schemas.openxmlformats.org/drawingml/2006/wordprocessingDrawing" xmlns:w10="urn:schemas-microsoft-com:office:word" xmlns:w="http://schemas.openxmlformats.org/wordprocessingml/2006/main" xmlns:w14="http://schemas.microsoft.com/office/word/2010/wordml" xmlns:w15="http://schemas.microsoft.com/office/word/2012/wordml" xmlns:w16cid="http://schemas.microsoft.com/office/word/2016/wordml/cid" xmlns:w16se="http://schemas.microsoft.com/office/word/2015/wordml/symex" xmlns:wpg="http://schemas.microsoft.com/office/word/2010/wordprocessingGroup" xmlns:wpi="http://schemas.microsoft.com/office/word/2010/wordprocessingInk" xmlns:wne="http://schemas.microsoft.com/office/word/2006/wordml" xmlns:wps="http://schemas.microsoft.com/office/word/2010/wordprocessingShape" mc:Ignorable="w14 w15 w16se w16cid wp14"/>
-</file>
-
-<file path=word/glossary/fontTable.xml><?xml version="1.0" encoding="utf-8"?>
-<w:fonts xmlns:mc="http://schemas.openxmlformats.org/markup-compatibility/2006" xmlns:r="http://schemas.openxmlformats.org/officeDocument/2006/relationships" xmlns:w="http://schemas.openxmlformats.org/wordprocessingml/2006/main" xmlns:w14="http://schemas.microsoft.com/office/word/2010/wordml" xmlns:w15="http://schemas.microsoft.com/office/word/2012/wordml" xmlns:w16cid="http://schemas.microsoft.com/office/word/2016/wordml/cid" xmlns:w16se="http://schemas.microsoft.com/office/word/2015/wordml/symex" mc:Ignorable="w14 w15 w16se w16cid">
-  <w:font w:name="Calibri">
-    <w:panose1 w:val="020F0502020204030204"/>
-    <w:charset w:val="00"/>
-    <w:family w:val="swiss"/>
-    <w:pitch w:val="variable"/>
-    <w:sig w:usb0="E0002AFF" w:usb1="4000ACFF" w:usb2="00000001" w:usb3="00000000" w:csb0="000001FF" w:csb1="00000000"/>
-  </w:font>
-  <w:font w:name="Courier New">
-    <w:panose1 w:val="02070309020205020404"/>
-    <w:charset w:val="00"/>
-    <w:family w:val="modern"/>
-    <w:pitch w:val="fixed"/>
-    <w:sig w:usb0="E0002EFF" w:usb1="C0007843" w:usb2="00000009" w:usb3="00000000" w:csb0="000001FF" w:csb1="00000000"/>
-  </w:font>
-  <w:font w:name="Times New Roman">
-    <w:panose1 w:val="02020603050405020304"/>
-    <w:charset w:val="00"/>
-    <w:family w:val="roman"/>
-    <w:pitch w:val="variable"/>
-    <w:sig w:usb0="E0002AFF" w:usb1="C0007841" w:usb2="00000009" w:usb3="00000000" w:csb0="000001FF" w:csb1="00000000"/>
-  </w:font>
-  <w:font w:name="Wingdings">
-    <w:panose1 w:val="05000000000000000000"/>
-    <w:charset w:val="02"/>
-    <w:family w:val="auto"/>
-    <w:pitch w:val="variable"/>
-    <w:sig w:usb0="00000000" w:usb1="10000000" w:usb2="00000000" w:usb3="00000000" w:csb0="80000000" w:csb1="00000000"/>
-  </w:font>
-  <w:font w:name="Symbol">
-    <w:panose1 w:val="05050102010706020507"/>
-    <w:charset w:val="02"/>
-    <w:family w:val="roman"/>
-    <w:pitch w:val="variable"/>
-    <w:sig w:usb0="00000000" w:usb1="10000000" w:usb2="00000000" w:usb3="00000000" w:csb0="80000000" w:csb1="00000000"/>
-  </w:font>
-  <w:font w:name="Calibri Light">
-    <w:panose1 w:val="020F0302020204030204"/>
-    <w:charset w:val="00"/>
-    <w:family w:val="swiss"/>
-    <w:pitch w:val="variable"/>
-    <w:sig w:usb0="A0002AEF" w:usb1="4000207B" w:usb2="00000000" w:usb3="00000000" w:csb0="000001FF" w:csb1="00000000"/>
-  </w:font>
-</w:fonts>
-</file>
-
-<file path=word/glossary/settings.xml><?xml version="1.0" encoding="utf-8"?>
-<w:settings xmlns:mc="http://schemas.openxmlformats.org/markup-compatibility/2006" xmlns:o="urn:schemas-microsoft-com:office:office" xmlns:r="http://schemas.openxmlformats.org/officeDocument/2006/relationships" xmlns:m="http://schemas.openxmlformats.org/officeDocument/2006/math" xmlns:v="urn:schemas-microsoft-com:vml" xmlns:w10="urn:schemas-microsoft-com:office:word" xmlns:w="http://schemas.openxmlformats.org/wordprocessingml/2006/main" xmlns:w14="http://schemas.microsoft.com/office/word/2010/wordml" xmlns:w15="http://schemas.microsoft.com/office/word/2012/wordml" xmlns:w16cid="http://schemas.microsoft.com/office/word/2016/wordml/cid" xmlns:w16se="http://schemas.microsoft.com/office/word/2015/wordml/symex" xmlns:sl="http://schemas.openxmlformats.org/schemaLibrary/2006/main" mc:Ignorable="w14 w15 w16se w16cid">
-  <w:view w:val="normal"/>
-  <w:defaultTabStop w:val="720"/>
-  <w:characterSpacingControl w:val="doNotCompress"/>
-  <w:compat>
-    <w:useFELayout/>
-    <w:compatSetting w:name="compatibilityMode" w:uri="http://schemas.microsoft.com/office/word" w:val="15"/>
-    <w:compatSetting w:name="overrideTableStyleFontSizeAndJustification" w:uri="http://schemas.microsoft.com/office/word" w:val="1"/>
-    <w:compatSetting w:name="enableOpenTypeFeatures" w:uri="http://schemas.microsoft.com/office/word" w:val="1"/>
-    <w:compatSetting w:name="doNotFlipMirrorIndents" w:uri="http://schemas.microsoft.com/office/word" w:val="1"/>
-    <w:compatSetting w:name="differentiateMultirowTableHeaders" w:uri="http://schemas.microsoft.com/office/word" w:val="1"/>
-    <w:compatSetting w:name="useWord2013TrackBottomHyphenation" w:uri="http://schemas.microsoft.com/office/word" w:val="0"/>
-  </w:compat>
-  <w:rsids>
-    <w:rsidRoot w:val="004D2F39"/>
-    <w:rsid w:val="004D2F39"/>
-    <w:rsid w:val="00EC0A9A"/>
-  </w:rsids>
-  <m:mathPr>
-    <m:mathFont m:val="Cambria Math"/>
-    <m:brkBin m:val="before"/>
-    <m:brkBinSub m:val="--"/>
-    <m:smallFrac m:val="0"/>
-    <m:dispDef/>
-    <m:lMargin m:val="0"/>
-    <m:rMargin m:val="0"/>
-    <m:defJc m:val="centerGroup"/>
-    <m:wrapIndent m:val="1440"/>
-    <m:intLim m:val="subSup"/>
-    <m:naryLim m:val="undOvr"/>
-  </m:mathPr>
-  <w:themeFontLang w:val="en-US"/>
-  <w:clrSchemeMapping w:bg1="light1" w:t1="dark1" w:bg2="light2" w:t2="dark2" w:accent1="accent1" w:accent2="accent2" w:accent3="accent3" w:accent4="accent4" w:accent5="accent5" w:accent6="accent6" w:hyperlink="hyperlink" w:followedHyperlink="followedHyperlink"/>
-  <w:decimalSymbol w:val="."/>
-  <w:listSeparator w:val=","/>
-  <w15:chartTrackingRefBased/>
-</w:settings>
-</file>
-
-<file path=word/glossary/styles.xml><?xml version="1.0" encoding="utf-8"?>
-<w:styles xmlns:mc="http://schemas.openxmlformats.org/markup-compatibility/2006" xmlns:r="http://schemas.openxmlformats.org/officeDocument/2006/relationships" xmlns:w="http://schemas.openxmlformats.org/wordprocessingml/2006/main" xmlns:w14="http://schemas.microsoft.com/office/word/2010/wordml" xmlns:w15="http://schemas.microsoft.com/office/word/2012/wordml" xmlns:w16cid="http://schemas.microsoft.com/office/word/2016/wordml/cid" xmlns:w16se="http://schemas.microsoft.com/office/word/2015/wordml/symex" mc:Ignorable="w14 w15 w16se w16cid">
-  <w:docDefaults>
-    <w:rPrDefault>
-      <w:rPr>
-        <w:rFonts w:asciiTheme="minorHAnsi" w:eastAsiaTheme="minorEastAsia" w:hAnsiTheme="minorHAnsi" w:cstheme="minorBidi"/>
-        <w:sz w:val="22"/>
-        <w:szCs w:val="22"/>
-        <w:lang w:val="en-US" w:eastAsia="en-US" w:bidi="ar-SA"/>
-      </w:rPr>
-    </w:rPrDefault>
-    <w:pPrDefault>
-      <w:pPr>
-        <w:spacing w:after="160" w:line="259" w:lineRule="auto"/>
-      </w:pPr>
-    </w:pPrDefault>
-  </w:docDefaults>
-  <w:latentStyles w:defLockedState="0" w:defUIPriority="99" w:defSemiHidden="0" w:defUnhideWhenUsed="0" w:defQFormat="0" w:count="375">
-    <w:lsdException w:name="Normal" w:uiPriority="0" w:qFormat="1"/>
-    <w:lsdException w:name="heading 1" w:uiPriority="9" w:qFormat="1"/>
-    <w:lsdException w:name="heading 2" w:semiHidden="1" w:uiPriority="9" w:unhideWhenUsed="1" w:qFormat="1"/>
-    <w:lsdException w:name="heading 3" w:semiHidden="1" w:uiPriority="9" w:unhideWhenUsed="1" w:qFormat="1"/>
-    <w:lsdException w:name="heading 4" w:semiHidden="1" w:uiPriority="9" w:unhideWhenUsed="1" w:qFormat="1"/>
-    <w:lsdException w:name="heading 5" w:semiHidden="1" w:uiPriority="9" w:unhideWhenUsed="1" w:qFormat="1"/>
-    <w:lsdException w:name="heading 6" w:semiHidden="1" w:uiPriority="9" w:unhideWhenUsed="1" w:qFormat="1"/>
-    <w:lsdException w:name="heading 7" w:semiHidden="1" w:uiPriority="9" w:unhideWhenUsed="1" w:qFormat="1"/>
-    <w:lsdException w:name="heading 8" w:semiHidden="1" w:uiPriority="9" w:unhideWhenUsed="1" w:qFormat="1"/>
-    <w:lsdException w:name="heading 9" w:semiHidden="1" w:uiPriority="9" w:unhideWhenUsed="1" w:qFormat="1"/>
-    <w:lsdException w:name="index 1" w:semiHidden="1" w:unhideWhenUsed="1"/>
-    <w:lsdException w:name="index 2" w:semiHidden="1" w:unhideWhenUsed="1"/>
-    <w:lsdException w:name="index 3" w:semiHidden="1" w:unhideWhenUsed="1"/>
-    <w:lsdException w:name="index 4" w:semiHidden="1" w:unhideWhenUsed="1"/>
-    <w:lsdException w:name="index 5" w:semiHidden="1" w:unhideWhenUsed="1"/>
-    <w:lsdException w:name="index 6" w:semiHidden="1" w:unhideWhenUsed="1"/>
-    <w:lsdException w:name="index 7" w:semiHidden="1" w:unhideWhenUsed="1"/>
-    <w:lsdException w:name="index 8" w:semiHidden="1" w:unhideWhenUsed="1"/>
-    <w:lsdException w:name="index 9" w:semiHidden="1" w:unhideWhenUsed="1"/>
-    <w:lsdException w:name="toc 1" w:semiHidden="1" w:uiPriority="39" w:unhideWhenUsed="1"/>
-    <w:lsdException w:name="toc 2" w:semiHidden="1" w:uiPriority="39" w:unhideWhenUsed="1"/>
-    <w:lsdException w:name="toc 3" w:semiHidden="1" w:uiPriority="39" w:unhideWhenUsed="1"/>
-    <w:lsdException w:name="toc 4" w:semiHidden="1" w:uiPriority="39" w:unhideWhenUsed="1"/>
-    <w:lsdException w:name="toc 5" w:semiHidden="1" w:uiPriority="39" w:unhideWhenUsed="1"/>
-    <w:lsdException w:name="toc 6" w:semiHidden="1" w:uiPriority="39" w:unhideWhenUsed="1"/>
-    <w:lsdException w:name="toc 7" w:semiHidden="1" w:uiPriority="39" w:unhideWhenUsed="1"/>
-    <w:lsdException w:name="toc 8" w:semiHidden="1" w:uiPriority="39" w:unhideWhenUsed="1"/>
-    <w:lsdException w:name="toc 9" w:semiHidden="1" w:uiPriority="39" w:unhideWhenUsed="1"/>
-    <w:lsdException w:name="Normal Indent" w:semiHidden="1" w:unhideWhenUsed="1"/>
-    <w:lsdException w:name="footnote text" w:semiHidden="1" w:unhideWhenUsed="1"/>
-    <w:lsdException w:name="annotation text" w:semiHidden="1" w:unhideWhenUsed="1"/>
-    <w:lsdException w:name="header" w:semiHidden="1" w:unhideWhenUsed="1"/>
-    <w:lsdException w:name="footer" w:semiHidden="1" w:unhideWhenUsed="1"/>
-    <w:lsdException w:name="index heading" w:semiHidden="1" w:unhideWhenUsed="1"/>
-    <w:lsdException w:name="caption" w:semiHidden="1" w:uiPriority="35" w:unhideWhenUsed="1" w:qFormat="1"/>
-    <w:lsdException w:name="table of figures" w:semiHidden="1" w:unhideWhenUsed="1"/>
-    <w:lsdException w:name="envelope address" w:semiHidden="1" w:unhideWhenUsed="1"/>
-    <w:lsdException w:name="envelope return" w:semiHidden="1" w:unhideWhenUsed="1"/>
-    <w:lsdException w:name="footnote reference" w:semiHidden="1" w:unhideWhenUsed="1"/>
-    <w:lsdException w:name="annotation reference" w:semiHidden="1" w:unhideWhenUsed="1"/>
-    <w:lsdException w:name="line number" w:semiHidden="1" w:unhideWhenUsed="1"/>
-    <w:lsdException w:name="page number" w:semiHidden="1" w:unhideWhenUsed="1"/>
-    <w:lsdException w:name="endnote reference" w:semiHidden="1" w:unhideWhenUsed="1"/>
-    <w:lsdException w:name="endnote text" w:semiHidden="1" w:unhideWhenUsed="1"/>
-    <w:lsdException w:name="table of authorities" w:semiHidden="1" w:unhideWhenUsed="1"/>
-    <w:lsdException w:name="macro" w:semiHidden="1" w:unhideWhenUsed="1"/>
-    <w:lsdException w:name="toa heading" w:semiHidden="1" w:unhideWhenUsed="1"/>
-    <w:lsdException w:name="List" w:semiHidden="1" w:unhideWhenUsed="1"/>
-    <w:lsdException w:name="List Bullet" w:semiHidden="1" w:unhideWhenUsed="1"/>
-    <w:lsdException w:name="List Number" w:semiHidden="1" w:unhideWhenUsed="1"/>
-    <w:lsdException w:name="List 2" w:semiHidden="1" w:unhideWhenUsed="1"/>
-    <w:lsdException w:name="List 3" w:semiHidden="1" w:unhideWhenUsed="1"/>
-    <w:lsdException w:name="List 4" w:semiHidden="1" w:unhideWhenUsed="1"/>
-    <w:lsdException w:name="List 5" w:semiHidden="1" w:unhideWhenUsed="1"/>
-    <w:lsdException w:name="List Bullet 2" w:semiHidden="1" w:unhideWhenUsed="1"/>
-    <w:lsdException w:name="List Bullet 3" w:semiHidden="1" w:unhideWhenUsed="1"/>
-    <w:lsdException w:name="List Bullet 4" w:semiHidden="1" w:unhideWhenUsed="1"/>
-    <w:lsdException w:name="List Bullet 5" w:semiHidden="1" w:unhideWhenUsed="1"/>
-    <w:lsdException w:name="List Number 2" w:semiHidden="1" w:unhideWhenUsed="1"/>
-    <w:lsdException w:name="List Number 3" w:semiHidden="1" w:unhideWhenUsed="1"/>
-    <w:lsdException w:name="List Number 4" w:semiHidden="1" w:unhideWhenUsed="1"/>
-    <w:lsdException w:name="List Number 5" w:semiHidden="1" w:unhideWhenUsed="1"/>
-    <w:lsdException w:name="Title" w:uiPriority="10" w:qFormat="1"/>
-    <w:lsdException w:name="Closing" w:semiHidden="1" w:unhideWhenUsed="1"/>
-    <w:lsdException w:name="Signature" w:semiHidden="1" w:unhideWhenUsed="1"/>
-    <w:lsdException w:name="Default Paragraph Font" w:semiHidden="1" w:uiPriority="1" w:unhideWhenUsed="1"/>
-    <w:lsdException w:name="Body Text" w:semiHidden="1" w:unhideWhenUsed="1"/>
-    <w:lsdException w:name="Body Text Indent" w:semiHidden="1" w:unhideWhenUsed="1"/>
-    <w:lsdException w:name="List Continue" w:semiHidden="1" w:unhideWhenUsed="1"/>
-    <w:lsdException w:name="List Continue 2" w:semiHidden="1" w:unhideWhenUsed="1"/>
-    <w:lsdException w:name="List Continue 3" w:semiHidden="1" w:unhideWhenUsed="1"/>
-    <w:lsdException w:name="List Continue 4" w:semiHidden="1" w:unhideWhenUsed="1"/>
-    <w:lsdException w:name="List Continue 5" w:semiHidden="1" w:unhideWhenUsed="1"/>
-    <w:lsdException w:name="Message Header" w:semiHidden="1" w:unhideWhenUsed="1"/>
-    <w:lsdException w:name="Subtitle" w:uiPriority="11" w:qFormat="1"/>
-    <w:lsdException w:name="Salutation" w:semiHidden="1" w:unhideWhenUsed="1"/>
-    <w:lsdException w:name="Date" w:semiHidden="1" w:unhideWhenUsed="1"/>
-    <w:lsdException w:name="Body Text First Indent" w:semiHidden="1" w:unhideWhenUsed="1"/>
-    <w:lsdException w:name="Body Text First Indent 2" w:semiHidden="1" w:unhideWhenUsed="1"/>
-    <w:lsdException w:name="Note Heading" w:semiHidden="1" w:unhideWhenUsed="1"/>
-    <w:lsdException w:name="Body Text 2" w:semiHidden="1" w:unhideWhenUsed="1"/>
-    <w:lsdException w:name="Body Text 3" w:semiHidden="1" w:unhideWhenUsed="1"/>
-    <w:lsdException w:name="Body Text Indent 2" w:semiHidden="1" w:unhideWhenUsed="1"/>
-    <w:lsdException w:name="Body Text Indent 3" w:semiHidden="1" w:unhideWhenUsed="1"/>
-    <w:lsdException w:name="Block Text" w:semiHidden="1" w:unhideWhenUsed="1"/>
-    <w:lsdException w:name="Hyperlink" w:semiHidden="1" w:unhideWhenUsed="1"/>
-    <w:lsdException w:name="FollowedHyperlink" w:semiHidden="1" w:unhideWhenUsed="1"/>
-    <w:lsdException w:name="Strong" w:uiPriority="22" w:qFormat="1"/>
-    <w:lsdException w:name="Emphasis" w:uiPriority="20" w:qFormat="1"/>
-    <w:lsdException w:name="Document Map" w:semiHidden="1" w:unhideWhenUsed="1"/>
-    <w:lsdException w:name="Plain Text" w:semiHidden="1" w:unhideWhenUsed="1"/>
-    <w:lsdException w:name="E-mail Signature" w:semiHidden="1" w:unhideWhenUsed="1"/>
-    <w:lsdException w:name="HTML Top of Form" w:semiHidden="1" w:unhideWhenUsed="1"/>
-    <w:lsdException w:name="HTML Bottom of Form" w:semiHidden="1" w:unhideWhenUsed="1"/>
-    <w:lsdException w:name="Normal (Web)" w:semiHidden="1" w:unhideWhenUsed="1"/>
-    <w:lsdException w:name="HTML Acronym" w:semiHidden="1" w:unhideWhenUsed="1"/>
-    <w:lsdException w:name="HTML Address" w:semiHidden="1" w:unhideWhenUsed="1"/>
-    <w:lsdException w:name="HTML Cite" w:semiHidden="1" w:unhideWhenUsed="1"/>
-    <w:lsdException w:name="HTML Code" w:semiHidden="1" w:unhideWhenUsed="1"/>
-    <w:lsdException w:name="HTML Definition" w:semiHidden="1" w:unhideWhenUsed="1"/>
-    <w:lsdException w:name="HTML Keyboard" w:semiHidden="1" w:unhideWhenUsed="1"/>
-    <w:lsdException w:name="HTML Preformatted" w:semiHidden="1" w:unhideWhenUsed="1"/>
-    <w:lsdException w:name="HTML Sample" w:semiHidden="1" w:unhideWhenUsed="1"/>
-    <w:lsdException w:name="HTML Typewriter" w:semiHidden="1" w:unhideWhenUsed="1"/>
-    <w:lsdException w:name="HTML Variable" w:semiHidden="1" w:unhideWhenUsed="1"/>
-    <w:lsdException w:name="Normal Table" w:semiHidden="1" w:unhideWhenUsed="1"/>
-    <w:lsdException w:name="annotation subject" w:semiHidden="1" w:unhideWhenUsed="1"/>
-    <w:lsdException w:name="No List" w:semiHidden="1" w:unhideWhenUsed="1"/>
-    <w:lsdException w:name="Outline List 1" w:semiHidden="1" w:unhideWhenUsed="1"/>
-    <w:lsdException w:name="Outline List 2" w:semiHidden="1" w:unhideWhenUsed="1"/>
-    <w:lsdException w:name="Outline List 3" w:semiHidden="1" w:unhideWhenUsed="1"/>
-    <w:lsdException w:name="Table Simple 1" w:semiHidden="1" w:unhideWhenUsed="1"/>
-    <w:lsdException w:name="Table Simple 2" w:semiHidden="1" w:unhideWhenUsed="1"/>
-    <w:lsdException w:name="Table Simple 3" w:semiHidden="1" w:unhideWhenUsed="1"/>
-    <w:lsdException w:name="Table Classic 1" w:semiHidden="1" w:unhideWhenUsed="1"/>
-    <w:lsdException w:name="Table Classic 2" w:semiHidden="1" w:unhideWhenUsed="1"/>
-    <w:lsdException w:name="Table Classic 3" w:semiHidden="1" w:unhideWhenUsed="1"/>
-    <w:lsdException w:name="Table Classic 4" w:semiHidden="1" w:unhideWhenUsed="1"/>
-    <w:lsdException w:name="Table Colorful 1" w:semiHidden="1" w:unhideWhenUsed="1"/>
-    <w:lsdException w:name="Table Colorful 2" w:semiHidden="1" w:unhideWhenUsed="1"/>
-    <w:lsdException w:name="Table Colorful 3" w:semiHidden="1" w:unhideWhenUsed="1"/>
-    <w:lsdException w:name="Table Columns 1" w:semiHidden="1" w:unhideWhenUsed="1"/>
-    <w:lsdException w:name="Table Columns 2" w:semiHidden="1" w:unhideWhenUsed="1"/>
-    <w:lsdException w:name="Table Columns 3" w:semiHidden="1" w:unhideWhenUsed="1"/>
-    <w:lsdException w:name="Table Columns 4" w:semiHidden="1" w:unhideWhenUsed="1"/>
-    <w:lsdException w:name="Table Columns 5" w:semiHidden="1" w:unhideWhenUsed="1"/>
-    <w:lsdException w:name="Table Grid 1" w:semiHidden="1" w:unhideWhenUsed="1"/>
-    <w:lsdException w:name="Table Grid 2" w:semiHidden="1" w:unhideWhenUsed="1"/>
-    <w:lsdException w:name="Table Grid 3" w:semiHidden="1" w:unhideWhenUsed="1"/>
-    <w:lsdException w:name="Table Grid 4" w:semiHidden="1" w:unhideWhenUsed="1"/>
-    <w:lsdException w:name="Table Grid 5" w:semiHidden="1" w:unhideWhenUsed="1"/>
-    <w:lsdException w:name="Table Grid 6" w:semiHidden="1" w:unhideWhenUsed="1"/>
-    <w:lsdException w:name="Table Grid 7" w:semiHidden="1" w:unhideWhenUsed="1"/>
-    <w:lsdException w:name="Table Grid 8" w:semiHidden="1" w:unhideWhenUsed="1"/>
-    <w:lsdException w:name="Table List 1" w:semiHidden="1" w:unhideWhenUsed="1"/>
-    <w:lsdException w:name="Table List 2" w:semiHidden="1" w:unhideWhenUsed="1"/>
-    <w:lsdException w:name="Table List 3" w:semiHidden="1" w:unhideWhenUsed="1"/>
-    <w:lsdException w:name="Table List 4" w:semiHidden="1" w:unhideWhenUsed="1"/>
-    <w:lsdException w:name="Table List 5" w:semiHidden="1" w:unhideWhenUsed="1"/>
-    <w:lsdException w:name="Table List 6" w:semiHidden="1" w:unhideWhenUsed="1"/>
-    <w:lsdException w:name="Table List 7" w:semiHidden="1" w:unhideWhenUsed="1"/>
-    <w:lsdException w:name="Table List 8" w:semiHidden="1" w:unhideWhenUsed="1"/>
-    <w:lsdException w:name="Table 3D effects 1" w:semiHidden="1" w:unhideWhenUsed="1"/>
-    <w:lsdException w:name="Table 3D effects 2" w:semiHidden="1" w:unhideWhenUsed="1"/>
-    <w:lsdException w:name="Table 3D effects 3" w:semiHidden="1" w:unhideWhenUsed="1"/>
-    <w:lsdException w:name="Table Contemporary" w:semiHidden="1" w:unhideWhenUsed="1"/>
-    <w:lsdException w:name="Table Elegant" w:semiHidden="1" w:unhideWhenUsed="1"/>
-    <w:lsdException w:name="Table Professional" w:semiHidden="1" w:unhideWhenUsed="1"/>
-    <w:lsdException w:name="Table Subtle 1" w:semiHidden="1" w:unhideWhenUsed="1"/>
-    <w:lsdException w:name="Table Subtle 2" w:semiHidden="1" w:unhideWhenUsed="1"/>
-    <w:lsdException w:name="Table Web 1" w:semiHidden="1" w:unhideWhenUsed="1"/>
-    <w:lsdException w:name="Table Web 2" w:semiHidden="1" w:unhideWhenUsed="1"/>
-    <w:lsdException w:name="Table Web 3" w:semiHidden="1" w:unhideWhenUsed="1"/>
-    <w:lsdException w:name="Balloon Text" w:semiHidden="1" w:unhideWhenUsed="1"/>
-    <w:lsdException w:name="Table Grid" w:uiPriority="39"/>
-    <w:lsdException w:name="Table Theme" w:semiHidden="1" w:unhideWhenUsed="1"/>
-    <w:lsdException w:name="Placeholder Text" w:semiHidden="1"/>
-    <w:lsdException w:name="No Spacing" w:uiPriority="1" w:qFormat="1"/>
-    <w:lsdException w:name="Light Shading" w:uiPriority="60"/>
-    <w:lsdException w:name="Light List" w:uiPriority="61"/>
-    <w:lsdException w:name="Light Grid" w:uiPriority="62"/>
-    <w:lsdException w:name="Medium Shading 1" w:uiPriority="63"/>
-    <w:lsdException w:name="Medium Shading 2" w:uiPriority="64"/>
-    <w:lsdException w:name="Medium List 1" w:uiPriority="65"/>
-    <w:lsdException w:name="Medium List 2" w:uiPriority="66"/>
-    <w:lsdException w:name="Medium Grid 1" w:uiPriority="67"/>
-    <w:lsdException w:name="Medium Grid 2" w:uiPriority="68"/>
-    <w:lsdException w:name="Medium Grid 3" w:uiPriority="69"/>
-    <w:lsdException w:name="Dark List" w:uiPriority="70"/>
-    <w:lsdException w:name="Colorful Shading" w:uiPriority="71"/>
-    <w:lsdException w:name="Colorful List" w:uiPriority="72"/>
-    <w:lsdException w:name="Colorful Grid" w:uiPriority="73"/>
-    <w:lsdException w:name="Light Shading Accent 1" w:uiPriority="60"/>
-    <w:lsdException w:name="Light List Accent 1" w:uiPriority="61"/>
-    <w:lsdException w:name="Light Grid Accent 1" w:uiPriority="62"/>
-    <w:lsdException w:name="Medium Shading 1 Accent 1" w:uiPriority="63"/>
-    <w:lsdException w:name="Medium Shading 2 Accent 1" w:uiPriority="64"/>
-    <w:lsdException w:name="Medium List 1 Accent 1" w:uiPriority="65"/>
-    <w:lsdException w:name="Revision" w:semiHidden="1"/>
-    <w:lsdException w:name="List Paragraph" w:uiPriority="34" w:qFormat="1"/>
-    <w:lsdException w:name="Quote" w:uiPriority="29" w:qFormat="1"/>
-    <w:lsdException w:name="Intense Quote" w:uiPriority="30" w:qFormat="1"/>
-    <w:lsdException w:name="Medium List 2 Accent 1" w:uiPriority="66"/>
-    <w:lsdException w:name="Medium Grid 1 Accent 1" w:uiPriority="67"/>
-    <w:lsdException w:name="Medium Grid 2 Accent 1" w:uiPriority="68"/>
-    <w:lsdException w:name="Medium Grid 3 Accent 1" w:uiPriority="69"/>
-    <w:lsdException w:name="Dark List Accent 1" w:uiPriority="70"/>
-    <w:lsdException w:name="Colorful Shading Accent 1" w:uiPriority="71"/>
-    <w:lsdException w:name="Colorful List Accent 1" w:uiPriority="72"/>
-    <w:lsdException w:name="Colorful Grid Accent 1" w:uiPriority="73"/>
-    <w:lsdException w:name="Light Shading Accent 2" w:uiPriority="60"/>
-    <w:lsdException w:name="Light List Accent 2" w:uiPriority="61"/>
-    <w:lsdException w:name="Light Grid Accent 2" w:uiPriority="62"/>
-    <w:lsdException w:name="Medium Shading 1 Accent 2" w:uiPriority="63"/>
-    <w:lsdException w:name="Medium Shading 2 Accent 2" w:uiPriority="64"/>
-    <w:lsdException w:name="Medium List 1 Accent 2" w:uiPriority="65"/>
-    <w:lsdException w:name="Medium List 2 Accent 2" w:uiPriority="66"/>
-    <w:lsdException w:name="Medium Grid 1 Accent 2" w:uiPriority="67"/>
-    <w:lsdException w:name="Medium Grid 2 Accent 2" w:uiPriority="68"/>
-    <w:lsdException w:name="Medium Grid 3 Accent 2" w:uiPriority="69"/>
-    <w:lsdException w:name="Dark List Accent 2" w:uiPriority="70"/>
-    <w:lsdException w:name="Colorful Shading Accent 2" w:uiPriority="71"/>
-    <w:lsdException w:name="Colorful List Accent 2" w:uiPriority="72"/>
-    <w:lsdException w:name="Colorful Grid Accent 2" w:uiPriority="73"/>
-    <w:lsdException w:name="Light Shading Accent 3" w:uiPriority="60"/>
-    <w:lsdException w:name="Light List Accent 3" w:uiPriority="61"/>
-    <w:lsdException w:name="Light Grid Accent 3" w:uiPriority="62"/>
-    <w:lsdException w:name="Medium Shading 1 Accent 3" w:uiPriority="63"/>
-    <w:lsdException w:name="Medium Shading 2 Accent 3" w:uiPriority="64"/>
-    <w:lsdException w:name="Medium List 1 Accent 3" w:uiPriority="65"/>
-    <w:lsdException w:name="Medium List 2 Accent 3" w:uiPriority="66"/>
-    <w:lsdException w:name="Medium Grid 1 Accent 3" w:uiPriority="67"/>
-    <w:lsdException w:name="Medium Grid 2 Accent 3" w:uiPriority="68"/>
-    <w:lsdException w:name="Medium Grid 3 Accent 3" w:uiPriority="69"/>
-    <w:lsdException w:name="Dark List Accent 3" w:uiPriority="70"/>
-    <w:lsdException w:name="Colorful Shading Accent 3" w:uiPriority="71"/>
-    <w:lsdException w:name="Colorful List Accent 3" w:uiPriority="72"/>
-    <w:lsdException w:name="Colorful Grid Accent 3" w:uiPriority="73"/>
-    <w:lsdException w:name="Light Shading Accent 4" w:uiPriority="60"/>
-    <w:lsdException w:name="Light List Accent 4" w:uiPriority="61"/>
-    <w:lsdException w:name="Light Grid Accent 4" w:uiPriority="62"/>
-    <w:lsdException w:name="Medium Shading 1 Accent 4" w:uiPriority="63"/>
-    <w:lsdException w:name="Medium Shading 2 Accent 4" w:uiPriority="64"/>
-    <w:lsdException w:name="Medium List 1 Accent 4" w:uiPriority="65"/>
-    <w:lsdException w:name="Medium List 2 Accent 4" w:uiPriority="66"/>
-    <w:lsdException w:name="Medium Grid 1 Accent 4" w:uiPriority="67"/>
-    <w:lsdException w:name="Medium Grid 2 Accent 4" w:uiPriority="68"/>
-    <w:lsdException w:name="Medium Grid 3 Accent 4" w:uiPriority="69"/>
-    <w:lsdException w:name="Dark List Accent 4" w:uiPriority="70"/>
-    <w:lsdException w:name="Colorful Shading Accent 4" w:uiPriority="71"/>
-    <w:lsdException w:name="Colorful List Accent 4" w:uiPriority="72"/>
-    <w:lsdException w:name="Colorful Grid Accent 4" w:uiPriority="73"/>
-    <w:lsdException w:name="Light Shading Accent 5" w:uiPriority="60"/>
-    <w:lsdException w:name="Light List Accent 5" w:uiPriority="61"/>
-    <w:lsdException w:name="Light Grid Accent 5" w:uiPriority="62"/>
-    <w:lsdException w:name="Medium Shading 1 Accent 5" w:uiPriority="63"/>
-    <w:lsdException w:name="Medium Shading 2 Accent 5" w:uiPriority="64"/>
-    <w:lsdException w:name="Medium List 1 Accent 5" w:uiPriority="65"/>
-    <w:lsdException w:name="Medium List 2 Accent 5" w:uiPriority="66"/>
-    <w:lsdException w:name="Medium Grid 1 Accent 5" w:uiPriority="67"/>
-    <w:lsdException w:name="Medium Grid 2 Accent 5" w:uiPriority="68"/>
-    <w:lsdException w:name="Medium Grid 3 Accent 5" w:uiPriority="69"/>
-    <w:lsdException w:name="Dark List Accent 5" w:uiPriority="70"/>
-    <w:lsdException w:name="Colorful Shading Accent 5" w:uiPriority="71"/>
-    <w:lsdException w:name="Colorful List Accent 5" w:uiPriority="72"/>
-    <w:lsdException w:name="Colorful Grid Accent 5" w:uiPriority="73"/>
-    <w:lsdException w:name="Light Shading Accent 6" w:uiPriority="60"/>
-    <w:lsdException w:name="Light List Accent 6" w:uiPriority="61"/>
-    <w:lsdException w:name="Light Grid Accent 6" w:uiPriority="62"/>
-    <w:lsdException w:name="Medium Shading 1 Accent 6" w:uiPriority="63"/>
-    <w:lsdException w:name="Medium Shading 2 Accent 6" w:uiPriority="64"/>
-    <w:lsdException w:name="Medium List 1 Accent 6" w:uiPriority="65"/>
-    <w:lsdException w:name="Medium List 2 Accent 6" w:uiPriority="66"/>
-    <w:lsdException w:name="Medium Grid 1 Accent 6" w:uiPriority="67"/>
-    <w:lsdException w:name="Medium Grid 2 Accent 6" w:uiPriority="68"/>
-    <w:lsdException w:name="Medium Grid 3 Accent 6" w:uiPriority="69"/>
-    <w:lsdException w:name="Dark List Accent 6" w:uiPriority="70"/>
-    <w:lsdException w:name="Colorful Shading Accent 6" w:uiPriority="71"/>
-    <w:lsdException w:name="Colorful List Accent 6" w:uiPriority="72"/>
-    <w:lsdException w:name="Colorful Grid Accent 6" w:uiPriority="73"/>
-    <w:lsdException w:name="Subtle Emphasis" w:uiPriority="19" w:qFormat="1"/>
-    <w:lsdException w:name="Intense Emphasis" w:uiPriority="21" w:qFormat="1"/>
-    <w:lsdException w:name="Subtle Reference" w:uiPriority="31" w:qFormat="1"/>
-    <w:lsdException w:name="Intense Reference" w:uiPriority="32" w:qFormat="1"/>
-    <w:lsdException w:name="Book Title" w:uiPriority="33" w:qFormat="1"/>
-    <w:lsdException w:name="Bibliography" w:semiHidden="1" w:uiPriority="37" w:unhideWhenUsed="1"/>
-    <w:lsdException w:name="TOC Heading" w:semiHidden="1" w:uiPriority="39" w:unhideWhenUsed="1" w:qFormat="1"/>
-    <w:lsdException w:name="Plain Table 1" w:uiPriority="41"/>
-    <w:lsdException w:name="Plain Table 2" w:uiPriority="42"/>
-    <w:lsdException w:name="Plain Table 3" w:uiPriority="43"/>
-    <w:lsdException w:name="Plain Table 4" w:uiPriority="44"/>
-    <w:lsdException w:name="Plain Table 5" w:uiPriority="45"/>
-    <w:lsdException w:name="Grid Table Light" w:uiPriority="40"/>
-    <w:lsdException w:name="Grid Table 1 Light" w:uiPriority="46"/>
-    <w:lsdException w:name="Grid Table 2" w:uiPriority="47"/>
-    <w:lsdException w:name="Grid Table 3" w:uiPriority="48"/>
-    <w:lsdException w:name="Grid Table 4" w:uiPriority="49"/>
-    <w:lsdException w:name="Grid Table 5 Dark" w:uiPriority="50"/>
-    <w:lsdException w:name="Grid Table 6 Colorful" w:uiPriority="51"/>
-    <w:lsdException w:name="Grid Table 7 Colorful" w:uiPriority="52"/>
-    <w:lsdException w:name="Grid Table 1 Light Accent 1" w:uiPriority="46"/>
-    <w:lsdException w:name="Grid Table 2 Accent 1" w:uiPriority="47"/>
-    <w:lsdException w:name="Grid Table 3 Accent 1" w:uiPriority="48"/>
-    <w:lsdException w:name="Grid Table 4 Accent 1" w:uiPriority="49"/>
-    <w:lsdException w:name="Grid Table 5 Dark Accent 1" w:uiPriority="50"/>
-    <w:lsdException w:name="Grid Table 6 Colorful Accent 1" w:uiPriority="51"/>
-    <w:lsdException w:name="Grid Table 7 Colorful Accent 1" w:uiPriority="52"/>
-    <w:lsdException w:name="Grid Table 1 Light Accent 2" w:uiPriority="46"/>
-    <w:lsdException w:name="Grid Table 2 Accent 2" w:uiPriority="47"/>
-    <w:lsdException w:name="Grid Table 3 Accent 2" w:uiPriority="48"/>
-    <w:lsdException w:name="Grid Table 4 Accent 2" w:uiPriority="49"/>
-    <w:lsdException w:name="Grid Table 5 Dark Accent 2" w:uiPriority="50"/>
-    <w:lsdException w:name="Grid Table 6 Colorful Accent 2" w:uiPriority="51"/>
-    <w:lsdException w:name="Grid Table 7 Colorful Accent 2" w:uiPriority="52"/>
-    <w:lsdException w:name="Grid Table 1 Light Accent 3" w:uiPriority="46"/>
-    <w:lsdException w:name="Grid Table 2 Accent 3" w:uiPriority="47"/>
-    <w:lsdException w:name="Grid Table 3 Accent 3" w:uiPriority="48"/>
-    <w:lsdException w:name="Grid Table 4 Accent 3" w:uiPriority="49"/>
-    <w:lsdException w:name="Grid Table 5 Dark Accent 3" w:uiPriority="50"/>
-    <w:lsdException w:name="Grid Table 6 Colorful Accent 3" w:uiPriority="51"/>
-    <w:lsdException w:name="Grid Table 7 Colorful Accent 3" w:uiPriority="52"/>
-    <w:lsdException w:name="Grid Table 1 Light Accent 4" w:uiPriority="46"/>
-    <w:lsdException w:name="Grid Table 2 Accent 4" w:uiPriority="47"/>
-    <w:lsdException w:name="Grid Table 3 Accent 4" w:uiPriority="48"/>
-    <w:lsdException w:name="Grid Table 4 Accent 4" w:uiPriority="49"/>
-    <w:lsdException w:name="Grid Table 5 Dark Accent 4" w:uiPriority="50"/>
-    <w:lsdException w:name="Grid Table 6 Colorful Accent 4" w:uiPriority="51"/>
-    <w:lsdException w:name="Grid Table 7 Colorful Accent 4" w:uiPriority="52"/>
-    <w:lsdException w:name="Grid Table 1 Light Accent 5" w:uiPriority="46"/>
-    <w:lsdException w:name="Grid Table 2 Accent 5" w:uiPriority="47"/>
-    <w:lsdException w:name="Grid Table 3 Accent 5" w:uiPriority="48"/>
-    <w:lsdException w:name="Grid Table 4 Accent 5" w:uiPriority="49"/>
-    <w:lsdException w:name="Grid Table 5 Dark Accent 5" w:uiPriority="50"/>
-    <w:lsdException w:name="Grid Table 6 Colorful Accent 5" w:uiPriority="51"/>
-    <w:lsdException w:name="Grid Table 7 Colorful Accent 5" w:uiPriority="52"/>
-    <w:lsdException w:name="Grid Table 1 Light Accent 6" w:uiPriority="46"/>
-    <w:lsdException w:name="Grid Table 2 Accent 6" w:uiPriority="47"/>
-    <w:lsdException w:name="Grid Table 3 Accent 6" w:uiPriority="48"/>
-    <w:lsdException w:name="Grid Table 4 Accent 6" w:uiPriority="49"/>
-    <w:lsdException w:name="Grid Table 5 Dark Accent 6" w:uiPriority="50"/>
-    <w:lsdException w:name="Grid Table 6 Colorful Accent 6" w:uiPriority="51"/>
-    <w:lsdException w:name="Grid Table 7 Colorful Accent 6" w:uiPriority="52"/>
-    <w:lsdException w:name="List Table 1 Light" w:uiPriority="46"/>
-    <w:lsdException w:name="List Table 2" w:uiPriority="47"/>
-    <w:lsdException w:name="List Table 3" w:uiPriority="48"/>
-    <w:lsdException w:name="List Table 4" w:uiPriority="49"/>
-    <w:lsdException w:name="List Table 5 Dark" w:uiPriority="50"/>
-    <w:lsdException w:name="List Table 6 Colorful" w:uiPriority="51"/>
-    <w:lsdException w:name="List Table 7 Colorful" w:uiPriority="52"/>
-    <w:lsdException w:name="List Table 1 Light Accent 1" w:uiPriority="46"/>
-    <w:lsdException w:name="List Table 2 Accent 1" w:uiPriority="47"/>
-    <w:lsdException w:name="List Table 3 Accent 1" w:uiPriority="48"/>
-    <w:lsdException w:name="List Table 4 Accent 1" w:uiPriority="49"/>
-    <w:lsdException w:name="List Table 5 Dark Accent 1" w:uiPriority="50"/>
-    <w:lsdException w:name="List Table 6 Colorful Accent 1" w:uiPriority="51"/>
-    <w:lsdException w:name="List Table 7 Colorful Accent 1" w:uiPriority="52"/>
-    <w:lsdException w:name="List Table 1 Light Accent 2" w:uiPriority="46"/>
-    <w:lsdException w:name="List Table 2 Accent 2" w:uiPriority="47"/>
-    <w:lsdException w:name="List Table 3 Accent 2" w:uiPriority="48"/>
-    <w:lsdException w:name="List Table 4 Accent 2" w:uiPriority="49"/>
-    <w:lsdException w:name="List Table 5 Dark Accent 2" w:uiPriority="50"/>
-    <w:lsdException w:name="List Table 6 Colorful Accent 2" w:uiPriority="51"/>
-    <w:lsdException w:name="List Table 7 Colorful Accent 2" w:uiPriority="52"/>
-    <w:lsdException w:name="List Table 1 Light Accent 3" w:uiPriority="46"/>
-    <w:lsdException w:name="List Table 2 Accent 3" w:uiPriority="47"/>
-    <w:lsdException w:name="List Table 3 Accent 3" w:uiPriority="48"/>
-    <w:lsdException w:name="List Table 4 Accent 3" w:uiPriority="49"/>
-    <w:lsdException w:name="List Table 5 Dark Accent 3" w:uiPriority="50"/>
-    <w:lsdException w:name="List Table 6 Colorful Accent 3" w:uiPriority="51"/>
-    <w:lsdException w:name="List Table 7 Colorful Accent 3" w:uiPriority="52"/>
-    <w:lsdException w:name="List Table 1 Light Accent 4" w:uiPriority="46"/>
-    <w:lsdException w:name="List Table 2 Accent 4" w:uiPriority="47"/>
-    <w:lsdException w:name="List Table 3 Accent 4" w:uiPriority="48"/>
-    <w:lsdException w:name="List Table 4 Accent 4" w:uiPriority="49"/>
-    <w:lsdException w:name="List Table 5 Dark Accent 4" w:uiPriority="50"/>
-    <w:lsdException w:name="List Table 6 Colorful Accent 4" w:uiPriority="51"/>
-    <w:lsdException w:name="List Table 7 Colorful Accent 4" w:uiPriority="52"/>
-    <w:lsdException w:name="List Table 1 Light Accent 5" w:uiPriority="46"/>
-    <w:lsdException w:name="List Table 2 Accent 5" w:uiPriority="47"/>
-    <w:lsdException w:name="List Table 3 Accent 5" w:uiPriority="48"/>
-    <w:lsdException w:name="List Table 4 Accent 5" w:uiPriority="49"/>
-    <w:lsdException w:name="List Table 5 Dark Accent 5" w:uiPriority="50"/>
-    <w:lsdException w:name="List Table 6 Colorful Accent 5" w:uiPriority="51"/>
-    <w:lsdException w:name="List Table 7 Colorful Accent 5" w:uiPriority="52"/>
-    <w:lsdException w:name="List Table 1 Light Accent 6" w:uiPriority="46"/>
-    <w:lsdException w:name="List Table 2 Accent 6" w:uiPriority="47"/>
-    <w:lsdException w:name="List Table 3 Accent 6" w:uiPriority="48"/>
-    <w:lsdException w:name="List Table 4 Accent 6" w:uiPriority="49"/>
-    <w:lsdException w:name="List Table 5 Dark Accent 6" w:uiPriority="50"/>
-    <w:lsdException w:name="List Table 6 Colorful Accent 6" w:uiPriority="51"/>
-    <w:lsdException w:name="List Table 7 Colorful Accent 6" w:uiPriority="52"/>
-    <w:lsdException w:name="Mention" w:semiHidden="1" w:unhideWhenUsed="1"/>
-    <w:lsdException w:name="Smart Hyperlink" w:semiHidden="1" w:unhideWhenUsed="1"/>
-    <w:lsdException w:name="Hashtag" w:semiHidden="1" w:unhideWhenUsed="1"/>
-    <w:lsdException w:name="Unresolved Mention" w:semiHidden="1" w:unhideWhenUsed="1"/>
-  </w:latentStyles>
-  <w:style w:type="paragraph" w:default="1" w:styleId="Normal">
-    <w:name w:val="Normal"/>
-    <w:qFormat/>
-  </w:style>
-  <w:style w:type="character" w:default="1" w:styleId="DefaultParagraphFont">
-    <w:name w:val="Default Paragraph Font"/>
-    <w:uiPriority w:val="1"/>
-    <w:semiHidden/>
-    <w:unhideWhenUsed/>
-  </w:style>
-  <w:style w:type="table" w:default="1" w:styleId="TableNormal">
-    <w:name w:val="Normal Table"/>
-    <w:uiPriority w:val="99"/>
-    <w:semiHidden/>
-    <w:unhideWhenUsed/>
-    <w:tblPr>
-      <w:tblInd w:w="0" w:type="dxa"/>
-      <w:tblCellMar>
-        <w:top w:w="0" w:type="dxa"/>
-        <w:left w:w="108" w:type="dxa"/>
-        <w:bottom w:w="0" w:type="dxa"/>
-        <w:right w:w="108" w:type="dxa"/>
-      </w:tblCellMar>
-    </w:tblPr>
-  </w:style>
-  <w:style w:type="numbering" w:default="1" w:styleId="NoList">
-    <w:name w:val="No List"/>
-    <w:uiPriority w:val="99"/>
-    <w:semiHidden/>
-    <w:unhideWhenUsed/>
-  </w:style>
-  <w:style w:type="paragraph" w:customStyle="1" w:styleId="A00BDFD42DC24BA5BE94B946FFF50F0C">
-    <w:name w:val="A00BDFD42DC24BA5BE94B946FFF50F0C"/>
-    <w:rsid w:val="004D2F39"/>
-  </w:style>
-</w:styles>
-</file>
-
-<file path=word/glossary/webSettings.xml><?xml version="1.0" encoding="utf-8"?>
-<w:webSettings xmlns:mc="http://schemas.openxmlformats.org/markup-compatibility/2006" xmlns:r="http://schemas.openxmlformats.org/officeDocument/2006/relationships" xmlns:w="http://schemas.openxmlformats.org/wordprocessingml/2006/main" xmlns:w14="http://schemas.microsoft.com/office/word/2010/wordml" xmlns:w15="http://schemas.microsoft.com/office/word/2012/wordml" xmlns:w16cid="http://schemas.microsoft.com/office/word/2016/wordml/cid" xmlns:w16se="http://schemas.microsoft.com/office/word/2015/wordml/symex" mc:Ignorable="w14 w15 w16se w16cid">
-  <w:optimizeForBrowser/>
-  <w:allowPNG/>
-</w:webSettings>
 </file>
 
 <file path=word/theme/theme1.xml><?xml version="1.0" encoding="utf-8"?>
@@ -7346,7 +6862,7 @@
 </file>
 
 <file path=customXml/itemProps1.xml><?xml version="1.0" encoding="utf-8"?>
-<ds:datastoreItem xmlns:ds="http://schemas.openxmlformats.org/officeDocument/2006/customXml" ds:itemID="{3DDF81D0-B310-4AAE-9EC1-767B09F90AA5}">
+<ds:datastoreItem xmlns:ds="http://schemas.openxmlformats.org/officeDocument/2006/customXml" ds:itemID="{179B3BC7-3DD3-4A42-B9CE-D0A5464DABF7}">
   <ds:schemaRefs>
     <ds:schemaRef ds:uri="http://schemas.openxmlformats.org/officeDocument/2006/bibliography"/>
   </ds:schemaRefs>

</xml_diff>